<commit_message>
finished documentation. implemented openapi spec
</commit_message>
<xml_diff>
--- a/documentation/FSCheckout.docx
+++ b/documentation/FSCheckout.docx
@@ -5,21 +5,53 @@
     <w:p>
       <w:pPr>
         <w:pStyle w:val="Heading1"/>
-      </w:pPr>
-      <w:r>
+        <w:rPr>
+          <w:rFonts w:ascii="Arial" w:hAnsi="Arial" w:cs="Arial"/>
+          <w:sz w:val="36"/>
+          <w:szCs w:val="36"/>
+        </w:rPr>
+      </w:pPr>
+      <w:r>
+        <w:rPr>
+          <w:rFonts w:ascii="Arial" w:hAnsi="Arial" w:cs="Arial"/>
+          <w:sz w:val="36"/>
+          <w:szCs w:val="36"/>
+        </w:rPr>
         <w:t>Checkout Backend</w:t>
       </w:r>
     </w:p>
     <w:p>
       <w:pPr>
         <w:pStyle w:val="Heading2"/>
-      </w:pPr>
-      <w:r>
+        <w:rPr>
+          <w:rFonts w:ascii="Arial" w:hAnsi="Arial" w:cs="Arial"/>
+          <w:sz w:val="28"/>
+          <w:szCs w:val="28"/>
+        </w:rPr>
+      </w:pPr>
+      <w:r>
+        <w:rPr>
+          <w:rFonts w:ascii="Arial" w:hAnsi="Arial" w:cs="Arial"/>
+          <w:sz w:val="28"/>
+          <w:szCs w:val="28"/>
+        </w:rPr>
         <w:t>Overview</w:t>
       </w:r>
     </w:p>
     <w:p>
-      <w:r>
+      <w:pPr>
+        <w:rPr>
+          <w:rFonts w:ascii="Arial" w:hAnsi="Arial" w:cs="Arial"/>
+          <w:sz w:val="22"/>
+          <w:szCs w:val="22"/>
+        </w:rPr>
+      </w:pPr>
+      <w:r>
+        <w:rPr>
+          <w:rFonts w:ascii="Arial" w:hAnsi="Arial" w:cs="Arial"/>
+          <w:sz w:val="22"/>
+          <w:szCs w:val="22"/>
+        </w:rPr>
         <w:t xml:space="preserve">This is a NodeJS application for calculating the total price of a provided shopping basket after calculating any applicable discounts. </w:t>
       </w:r>
     </w:p>
@@ -27,51 +59,159 @@
       <w:pPr>
         <w:pStyle w:val="Heading2"/>
       </w:pPr>
-      <w:r>
+      <w:proofErr w:type="spellStart"/>
+      <w:r>
+        <w:t>Quickstart</w:t>
+      </w:r>
+      <w:proofErr w:type="spellEnd"/>
+    </w:p>
+    <w:p>
+      <w:r>
+        <w:t>Run the application using `</w:t>
+      </w:r>
+      <w:proofErr w:type="spellStart"/>
+      <w:r>
+        <w:t>npm</w:t>
+      </w:r>
+      <w:proofErr w:type="spellEnd"/>
+      <w:r>
+        <w:t xml:space="preserve"> run start`. Run tests using `</w:t>
+      </w:r>
+      <w:proofErr w:type="spellStart"/>
+      <w:r>
+        <w:t>npm</w:t>
+      </w:r>
+      <w:proofErr w:type="spellEnd"/>
+      <w:r>
+        <w:t xml:space="preserve"> run test”. The server will start on localhost, using port 8080 is no PORT environment variable is set, or the PORT variable if it is. </w:t>
+      </w:r>
+    </w:p>
+    <w:p>
+      <w:pPr>
+        <w:pStyle w:val="Heading2"/>
+        <w:rPr>
+          <w:rFonts w:ascii="Arial" w:hAnsi="Arial" w:cs="Arial"/>
+          <w:sz w:val="28"/>
+          <w:szCs w:val="28"/>
+        </w:rPr>
+      </w:pPr>
+      <w:r>
+        <w:rPr>
+          <w:rFonts w:ascii="Arial" w:hAnsi="Arial" w:cs="Arial"/>
+          <w:sz w:val="28"/>
+          <w:szCs w:val="28"/>
+        </w:rPr>
         <w:t>Data Storage</w:t>
       </w:r>
     </w:p>
     <w:p>
       <w:pPr>
         <w:pStyle w:val="Heading3"/>
-      </w:pPr>
-      <w:r>
+        <w:rPr>
+          <w:rFonts w:ascii="Arial" w:hAnsi="Arial" w:cs="Arial"/>
+          <w:sz w:val="24"/>
+          <w:szCs w:val="24"/>
+        </w:rPr>
+      </w:pPr>
+      <w:r>
+        <w:rPr>
+          <w:rFonts w:ascii="Arial" w:hAnsi="Arial" w:cs="Arial"/>
+          <w:sz w:val="24"/>
+          <w:szCs w:val="24"/>
+        </w:rPr>
         <w:t>Database Type</w:t>
       </w:r>
     </w:p>
     <w:p>
+      <w:pPr>
+        <w:rPr>
+          <w:rFonts w:ascii="Arial" w:hAnsi="Arial" w:cs="Arial"/>
+          <w:sz w:val="22"/>
+          <w:szCs w:val="22"/>
+        </w:rPr>
+      </w:pPr>
       <w:proofErr w:type="gramStart"/>
       <w:r>
+        <w:rPr>
+          <w:rFonts w:ascii="Arial" w:hAnsi="Arial" w:cs="Arial"/>
+          <w:sz w:val="22"/>
+          <w:szCs w:val="22"/>
+        </w:rPr>
         <w:t>A</w:t>
       </w:r>
       <w:proofErr w:type="gramEnd"/>
       <w:r>
+        <w:rPr>
+          <w:rFonts w:ascii="Arial" w:hAnsi="Arial" w:cs="Arial"/>
+          <w:sz w:val="22"/>
+          <w:szCs w:val="22"/>
+        </w:rPr>
         <w:t xml:space="preserve"> SQLite database is used for storing the data, and by default is stored in the project route as </w:t>
       </w:r>
       <w:proofErr w:type="spellStart"/>
       <w:r>
+        <w:rPr>
+          <w:rFonts w:ascii="Arial" w:hAnsi="Arial" w:cs="Arial"/>
+          <w:sz w:val="22"/>
+          <w:szCs w:val="22"/>
+        </w:rPr>
         <w:t>db.sqlite</w:t>
       </w:r>
       <w:proofErr w:type="spellEnd"/>
       <w:r>
+        <w:rPr>
+          <w:rFonts w:ascii="Arial" w:hAnsi="Arial" w:cs="Arial"/>
+          <w:sz w:val="22"/>
+          <w:szCs w:val="22"/>
+        </w:rPr>
         <w:t>. No authentication is utilised on the database due to limitations of the SQLite format.</w:t>
       </w:r>
+      <w:r>
+        <w:rPr>
+          <w:rFonts w:ascii="Arial" w:hAnsi="Arial" w:cs="Arial"/>
+          <w:sz w:val="22"/>
+          <w:szCs w:val="22"/>
+        </w:rPr>
+        <w:t xml:space="preserve"> The better-sqlite3 library is in use for this. </w:t>
+      </w:r>
     </w:p>
     <w:p>
       <w:pPr>
         <w:pStyle w:val="Heading3"/>
-      </w:pPr>
-      <w:r>
+        <w:rPr>
+          <w:rFonts w:ascii="Arial" w:hAnsi="Arial" w:cs="Arial"/>
+          <w:sz w:val="24"/>
+          <w:szCs w:val="24"/>
+        </w:rPr>
+      </w:pPr>
+      <w:r>
+        <w:rPr>
+          <w:rFonts w:ascii="Arial" w:hAnsi="Arial" w:cs="Arial"/>
+          <w:sz w:val="24"/>
+          <w:szCs w:val="24"/>
+        </w:rPr>
         <w:t>Database Structure</w:t>
       </w:r>
     </w:p>
     <w:p>
-      <w:r>
+      <w:pPr>
+        <w:rPr>
+          <w:rFonts w:ascii="Arial" w:hAnsi="Arial" w:cs="Arial"/>
+          <w:sz w:val="22"/>
+          <w:szCs w:val="22"/>
+        </w:rPr>
+      </w:pPr>
+      <w:r>
+        <w:rPr>
+          <w:rFonts w:ascii="Arial" w:hAnsi="Arial" w:cs="Arial"/>
+          <w:sz w:val="22"/>
+          <w:szCs w:val="22"/>
+        </w:rPr>
         <w:drawing>
-          <wp:inline distT="0" distB="0" distL="0" distR="0" wp14:anchorId="5867BD31" wp14:editId="1E223170">
-            <wp:extent cx="5433060" cy="1741396"/>
-            <wp:effectExtent l="0" t="0" r="0" b="0"/>
-            <wp:docPr id="1746501066" name="Picture 1" descr="A screenshot of a computer screen&#10;&#10;Description automatically generated"/>
+          <wp:inline distT="0" distB="0" distL="0" distR="0" wp14:anchorId="2E5BBB2D" wp14:editId="7B75A986">
+            <wp:extent cx="2896004" cy="3248478"/>
+            <wp:effectExtent l="0" t="0" r="0" b="9525"/>
+            <wp:docPr id="1964898883" name="Picture 1" descr="A screenshot of a computer&#10;&#10;Description automatically generated"/>
             <wp:cNvGraphicFramePr>
               <a:graphicFrameLocks xmlns:a="http://schemas.openxmlformats.org/drawingml/2006/main" noChangeAspect="1"/>
             </wp:cNvGraphicFramePr>
@@ -79,11 +219,11 @@
               <a:graphicData uri="http://schemas.openxmlformats.org/drawingml/2006/picture">
                 <pic:pic xmlns:pic="http://schemas.openxmlformats.org/drawingml/2006/picture">
                   <pic:nvPicPr>
-                    <pic:cNvPr id="1746501066" name="Picture 1" descr="A screenshot of a computer screen&#10;&#10;Description automatically generated"/>
+                    <pic:cNvPr id="1964898883" name="Picture 1" descr="A screenshot of a computer&#10;&#10;Description automatically generated"/>
                     <pic:cNvPicPr/>
                   </pic:nvPicPr>
                   <pic:blipFill>
-                    <a:blip r:embed="rId6"/>
+                    <a:blip r:embed="rId8"/>
                     <a:stretch>
                       <a:fillRect/>
                     </a:stretch>
@@ -91,7 +231,7 @@
                   <pic:spPr>
                     <a:xfrm>
                       <a:off x="0" y="0"/>
-                      <a:ext cx="5436255" cy="1742420"/>
+                      <a:ext cx="2896004" cy="3248478"/>
                     </a:xfrm>
                     <a:prstGeom prst="rect">
                       <a:avLst/>
@@ -111,8 +251,18 @@
           <w:ilvl w:val="0"/>
           <w:numId w:val="2"/>
         </w:numPr>
-      </w:pPr>
-      <w:r>
+        <w:rPr>
+          <w:rFonts w:ascii="Arial" w:hAnsi="Arial" w:cs="Arial"/>
+          <w:sz w:val="22"/>
+          <w:szCs w:val="22"/>
+        </w:rPr>
+      </w:pPr>
+      <w:r>
+        <w:rPr>
+          <w:rFonts w:ascii="Arial" w:hAnsi="Arial" w:cs="Arial"/>
+          <w:sz w:val="22"/>
+          <w:szCs w:val="22"/>
+        </w:rPr>
         <w:t>The Product table contains the unit code and individual price</w:t>
       </w:r>
     </w:p>
@@ -123,8 +273,18 @@
           <w:ilvl w:val="0"/>
           <w:numId w:val="2"/>
         </w:numPr>
-      </w:pPr>
-      <w:r>
+        <w:rPr>
+          <w:rFonts w:ascii="Arial" w:hAnsi="Arial" w:cs="Arial"/>
+          <w:sz w:val="22"/>
+          <w:szCs w:val="22"/>
+        </w:rPr>
+      </w:pPr>
+      <w:r>
+        <w:rPr>
+          <w:rFonts w:ascii="Arial" w:hAnsi="Arial" w:cs="Arial"/>
+          <w:sz w:val="22"/>
+          <w:szCs w:val="22"/>
+        </w:rPr>
         <w:t>The Offers table links products to offers using item code</w:t>
       </w:r>
     </w:p>
@@ -135,8 +295,18 @@
           <w:ilvl w:val="0"/>
           <w:numId w:val="2"/>
         </w:numPr>
-      </w:pPr>
-      <w:r>
+        <w:rPr>
+          <w:rFonts w:ascii="Arial" w:hAnsi="Arial" w:cs="Arial"/>
+          <w:sz w:val="22"/>
+          <w:szCs w:val="22"/>
+        </w:rPr>
+      </w:pPr>
+      <w:r>
+        <w:rPr>
+          <w:rFonts w:ascii="Arial" w:hAnsi="Arial" w:cs="Arial"/>
+          <w:sz w:val="22"/>
+          <w:szCs w:val="22"/>
+        </w:rPr>
         <w:t xml:space="preserve">The Offers table contains the discount price and the number of the specified item required to activate the discount </w:t>
       </w:r>
     </w:p>
@@ -147,43 +317,97 @@
           <w:ilvl w:val="0"/>
           <w:numId w:val="2"/>
         </w:numPr>
-      </w:pPr>
-      <w:r>
+        <w:rPr>
+          <w:rFonts w:ascii="Arial" w:hAnsi="Arial" w:cs="Arial"/>
+          <w:sz w:val="22"/>
+          <w:szCs w:val="22"/>
+        </w:rPr>
+      </w:pPr>
+      <w:r>
+        <w:rPr>
+          <w:rFonts w:ascii="Arial" w:hAnsi="Arial" w:cs="Arial"/>
+          <w:sz w:val="22"/>
+          <w:szCs w:val="22"/>
+        </w:rPr>
         <w:t>Item Code and Discount Quantity serve as a composite key in the offers table</w:t>
       </w:r>
     </w:p>
-    <w:p/>
-    <w:p>
-      <w:pPr>
-        <w:rPr>
-          <w:rFonts w:eastAsiaTheme="majorEastAsia" w:cstheme="majorBidi"/>
+    <w:p>
+      <w:pPr>
+        <w:rPr>
+          <w:rFonts w:ascii="Arial" w:hAnsi="Arial" w:cs="Arial"/>
+          <w:sz w:val="22"/>
+          <w:szCs w:val="22"/>
+        </w:rPr>
+      </w:pPr>
+    </w:p>
+    <w:p>
+      <w:pPr>
+        <w:rPr>
+          <w:rFonts w:ascii="Arial" w:eastAsiaTheme="majorEastAsia" w:hAnsi="Arial" w:cs="Arial"/>
           <w:color w:val="0F4761" w:themeColor="accent1" w:themeShade="BF"/>
-          <w:sz w:val="28"/>
-          <w:szCs w:val="28"/>
-        </w:rPr>
-      </w:pPr>
-      <w:r>
+        </w:rPr>
+      </w:pPr>
+      <w:r>
+        <w:rPr>
+          <w:rFonts w:ascii="Arial" w:hAnsi="Arial" w:cs="Arial"/>
+          <w:sz w:val="22"/>
+          <w:szCs w:val="22"/>
+        </w:rPr>
+        <w:lastRenderedPageBreak/>
         <w:br w:type="page"/>
       </w:r>
     </w:p>
     <w:p>
       <w:pPr>
         <w:pStyle w:val="Heading3"/>
-      </w:pPr>
-      <w:r>
+        <w:rPr>
+          <w:rFonts w:ascii="Arial" w:hAnsi="Arial" w:cs="Arial"/>
+          <w:sz w:val="24"/>
+          <w:szCs w:val="24"/>
+        </w:rPr>
+      </w:pPr>
+      <w:r>
+        <w:rPr>
+          <w:rFonts w:ascii="Arial" w:hAnsi="Arial" w:cs="Arial"/>
+          <w:sz w:val="24"/>
+          <w:szCs w:val="24"/>
+        </w:rPr>
         <w:lastRenderedPageBreak/>
         <w:t>Database Setup</w:t>
       </w:r>
     </w:p>
     <w:p>
-      <w:r>
+      <w:pPr>
+        <w:rPr>
+          <w:rFonts w:ascii="Arial" w:hAnsi="Arial" w:cs="Arial"/>
+          <w:sz w:val="22"/>
+          <w:szCs w:val="22"/>
+        </w:rPr>
+      </w:pPr>
+      <w:r>
+        <w:rPr>
+          <w:rFonts w:ascii="Arial" w:hAnsi="Arial" w:cs="Arial"/>
+          <w:sz w:val="22"/>
+          <w:szCs w:val="22"/>
+        </w:rPr>
         <w:t>All database functionality is inside helpers/database.js</w:t>
       </w:r>
     </w:p>
     <w:p>
-      <w:r>
-        <w:rPr>
+      <w:pPr>
+        <w:rPr>
+          <w:rFonts w:ascii="Arial" w:hAnsi="Arial" w:cs="Arial"/>
+          <w:sz w:val="22"/>
+          <w:szCs w:val="22"/>
+        </w:rPr>
+      </w:pPr>
+      <w:r>
+        <w:rPr>
+          <w:rFonts w:ascii="Arial" w:hAnsi="Arial" w:cs="Arial"/>
           <w:noProof/>
+          <w:sz w:val="22"/>
+          <w:szCs w:val="22"/>
         </w:rPr>
         <mc:AlternateContent>
           <mc:Choice Requires="wps">
@@ -988,13 +1212,28 @@
         </mc:AlternateContent>
       </w:r>
       <w:r>
+        <w:rPr>
+          <w:rFonts w:ascii="Arial" w:hAnsi="Arial" w:cs="Arial"/>
+          <w:sz w:val="22"/>
+          <w:szCs w:val="22"/>
+        </w:rPr>
         <w:t xml:space="preserve">A setup function is called on application start to ensure the database is setup correctly. </w:t>
       </w:r>
     </w:p>
     <w:p>
-      <w:r>
-        <w:rPr>
+      <w:pPr>
+        <w:rPr>
+          <w:rFonts w:ascii="Arial" w:hAnsi="Arial" w:cs="Arial"/>
+          <w:sz w:val="22"/>
+          <w:szCs w:val="22"/>
+        </w:rPr>
+      </w:pPr>
+      <w:r>
+        <w:rPr>
+          <w:rFonts w:ascii="Arial" w:hAnsi="Arial" w:cs="Arial"/>
           <w:noProof/>
+          <w:sz w:val="22"/>
+          <w:szCs w:val="22"/>
         </w:rPr>
         <mc:AlternateContent>
           <mc:Choice Requires="wps">
@@ -1909,12 +2148,1981 @@
         </mc:AlternateContent>
       </w:r>
       <w:r>
+        <w:rPr>
+          <w:rFonts w:ascii="Arial" w:hAnsi="Arial" w:cs="Arial"/>
+          <w:sz w:val="22"/>
+          <w:szCs w:val="22"/>
+        </w:rPr>
         <w:t>The product and offers tables are created, and the columns added to the tables.</w:t>
       </w:r>
     </w:p>
     <w:p>
-      <w:r>
+      <w:pPr>
+        <w:rPr>
+          <w:rFonts w:ascii="Arial" w:hAnsi="Arial" w:cs="Arial"/>
+          <w:sz w:val="22"/>
+          <w:szCs w:val="22"/>
+        </w:rPr>
+      </w:pPr>
+      <w:r>
+        <w:rPr>
+          <w:rFonts w:ascii="Arial" w:hAnsi="Arial" w:cs="Arial"/>
+          <w:sz w:val="22"/>
+          <w:szCs w:val="22"/>
+        </w:rPr>
         <w:t>The test data is then inserted into the database.</w:t>
+      </w:r>
+    </w:p>
+    <w:p>
+      <w:pPr>
+        <w:rPr>
+          <w:rFonts w:ascii="Arial" w:hAnsi="Arial" w:cs="Arial"/>
+          <w:sz w:val="22"/>
+          <w:szCs w:val="22"/>
+        </w:rPr>
+      </w:pPr>
+      <w:r>
+        <w:rPr>
+          <w:rFonts w:ascii="Arial" w:hAnsi="Arial" w:cs="Arial"/>
+          <w:sz w:val="22"/>
+          <w:szCs w:val="22"/>
+        </w:rPr>
+        <w:t xml:space="preserve">This ensures that the database is always running and accessible with the correct test data upon start. </w:t>
+      </w:r>
+    </w:p>
+    <w:p>
+      <w:pPr>
+        <w:rPr>
+          <w:rFonts w:ascii="Arial" w:hAnsi="Arial" w:cs="Arial"/>
+          <w:sz w:val="22"/>
+          <w:szCs w:val="22"/>
+        </w:rPr>
+      </w:pPr>
+    </w:p>
+    <w:p>
+      <w:pPr>
+        <w:rPr>
+          <w:rFonts w:ascii="Arial" w:hAnsi="Arial" w:cs="Arial"/>
+          <w:sz w:val="22"/>
+          <w:szCs w:val="22"/>
+        </w:rPr>
+      </w:pPr>
+    </w:p>
+    <w:p>
+      <w:pPr>
+        <w:rPr>
+          <w:rFonts w:ascii="Arial" w:hAnsi="Arial" w:cs="Arial"/>
+          <w:sz w:val="22"/>
+          <w:szCs w:val="22"/>
+        </w:rPr>
+      </w:pPr>
+    </w:p>
+    <w:p>
+      <w:pPr>
+        <w:rPr>
+          <w:rFonts w:ascii="Arial" w:hAnsi="Arial" w:cs="Arial"/>
+          <w:sz w:val="22"/>
+          <w:szCs w:val="22"/>
+        </w:rPr>
+      </w:pPr>
+    </w:p>
+    <w:p>
+      <w:pPr>
+        <w:pStyle w:val="Heading2"/>
+        <w:rPr>
+          <w:rFonts w:ascii="Arial" w:hAnsi="Arial" w:cs="Arial"/>
+          <w:sz w:val="28"/>
+          <w:szCs w:val="28"/>
+        </w:rPr>
+      </w:pPr>
+      <w:r>
+        <w:rPr>
+          <w:rFonts w:ascii="Arial" w:hAnsi="Arial" w:cs="Arial"/>
+          <w:sz w:val="28"/>
+          <w:szCs w:val="28"/>
+        </w:rPr>
+        <w:lastRenderedPageBreak/>
+        <w:t>Routing</w:t>
+      </w:r>
+    </w:p>
+    <w:p>
+      <w:pPr>
+        <w:rPr>
+          <w:rFonts w:ascii="Arial" w:hAnsi="Arial" w:cs="Arial"/>
+          <w:sz w:val="22"/>
+          <w:szCs w:val="22"/>
+        </w:rPr>
+      </w:pPr>
+      <w:r>
+        <w:rPr>
+          <w:rFonts w:ascii="Arial" w:hAnsi="Arial" w:cs="Arial"/>
+          <w:sz w:val="22"/>
+          <w:szCs w:val="22"/>
+        </w:rPr>
+        <w:t xml:space="preserve">The app is a NodeJS application and uses Express for routing. The entry point is the index.js file, </w:t>
+      </w:r>
+      <w:r>
+        <w:rPr>
+          <w:rFonts w:ascii="Arial" w:hAnsi="Arial" w:cs="Arial"/>
+          <w:sz w:val="22"/>
+          <w:szCs w:val="22"/>
+        </w:rPr>
+        <w:t>where the express application is instantiated</w:t>
+      </w:r>
+      <w:r>
+        <w:rPr>
+          <w:rFonts w:ascii="Arial" w:hAnsi="Arial" w:cs="Arial"/>
+          <w:sz w:val="22"/>
+          <w:szCs w:val="22"/>
+        </w:rPr>
+        <w:t>, t</w:t>
+      </w:r>
+      <w:r>
+        <w:rPr>
+          <w:rFonts w:ascii="Arial" w:hAnsi="Arial" w:cs="Arial"/>
+          <w:sz w:val="22"/>
+          <w:szCs w:val="22"/>
+        </w:rPr>
+        <w:t>he json body parser is enabled</w:t>
+      </w:r>
+      <w:r>
+        <w:rPr>
+          <w:rFonts w:ascii="Arial" w:hAnsi="Arial" w:cs="Arial"/>
+          <w:sz w:val="22"/>
+          <w:szCs w:val="22"/>
+        </w:rPr>
+        <w:t xml:space="preserve">, and the error handling is implemented. </w:t>
+      </w:r>
+    </w:p>
+    <w:p>
+      <w:pPr>
+        <w:keepNext/>
+        <w:rPr>
+          <w:rFonts w:ascii="Arial" w:hAnsi="Arial" w:cs="Arial"/>
+          <w:sz w:val="22"/>
+          <w:szCs w:val="22"/>
+        </w:rPr>
+      </w:pPr>
+      <w:r>
+        <w:rPr>
+          <w:rFonts w:ascii="Arial" w:hAnsi="Arial" w:cs="Arial"/>
+          <w:sz w:val="22"/>
+          <w:szCs w:val="22"/>
+        </w:rPr>
+        <w:drawing>
+          <wp:inline distT="0" distB="0" distL="0" distR="0" wp14:anchorId="022A261C" wp14:editId="295EFB4B">
+            <wp:extent cx="3286584" cy="657317"/>
+            <wp:effectExtent l="0" t="0" r="0" b="9525"/>
+            <wp:docPr id="1772084199" name="Picture 1" descr="A blue and white text&#10;&#10;Description automatically generated"/>
+            <wp:cNvGraphicFramePr>
+              <a:graphicFrameLocks xmlns:a="http://schemas.openxmlformats.org/drawingml/2006/main" noChangeAspect="1"/>
+            </wp:cNvGraphicFramePr>
+            <a:graphic xmlns:a="http://schemas.openxmlformats.org/drawingml/2006/main">
+              <a:graphicData uri="http://schemas.openxmlformats.org/drawingml/2006/picture">
+                <pic:pic xmlns:pic="http://schemas.openxmlformats.org/drawingml/2006/picture">
+                  <pic:nvPicPr>
+                    <pic:cNvPr id="1772084199" name="Picture 1" descr="A blue and white text&#10;&#10;Description automatically generated"/>
+                    <pic:cNvPicPr/>
+                  </pic:nvPicPr>
+                  <pic:blipFill>
+                    <a:blip r:embed="rId9"/>
+                    <a:stretch>
+                      <a:fillRect/>
+                    </a:stretch>
+                  </pic:blipFill>
+                  <pic:spPr>
+                    <a:xfrm>
+                      <a:off x="0" y="0"/>
+                      <a:ext cx="3286584" cy="657317"/>
+                    </a:xfrm>
+                    <a:prstGeom prst="rect">
+                      <a:avLst/>
+                    </a:prstGeom>
+                  </pic:spPr>
+                </pic:pic>
+              </a:graphicData>
+            </a:graphic>
+          </wp:inline>
+        </w:drawing>
+      </w:r>
+    </w:p>
+    <w:p>
+      <w:pPr>
+        <w:pStyle w:val="Caption"/>
+        <w:rPr>
+          <w:rFonts w:ascii="Arial" w:hAnsi="Arial" w:cs="Arial"/>
+          <w:sz w:val="16"/>
+          <w:szCs w:val="16"/>
+        </w:rPr>
+      </w:pPr>
+      <w:r>
+        <w:rPr>
+          <w:rFonts w:ascii="Arial" w:hAnsi="Arial" w:cs="Arial"/>
+          <w:sz w:val="16"/>
+          <w:szCs w:val="16"/>
+        </w:rPr>
+        <w:t xml:space="preserve">Figure </w:t>
+      </w:r>
+      <w:r>
+        <w:rPr>
+          <w:rFonts w:ascii="Arial" w:hAnsi="Arial" w:cs="Arial"/>
+          <w:sz w:val="16"/>
+          <w:szCs w:val="16"/>
+        </w:rPr>
+        <w:fldChar w:fldCharType="begin"/>
+      </w:r>
+      <w:r>
+        <w:rPr>
+          <w:rFonts w:ascii="Arial" w:hAnsi="Arial" w:cs="Arial"/>
+          <w:sz w:val="16"/>
+          <w:szCs w:val="16"/>
+        </w:rPr>
+        <w:instrText xml:space="preserve"> SEQ Figure \* ARABIC </w:instrText>
+      </w:r>
+      <w:r>
+        <w:rPr>
+          <w:rFonts w:ascii="Arial" w:hAnsi="Arial" w:cs="Arial"/>
+          <w:sz w:val="16"/>
+          <w:szCs w:val="16"/>
+        </w:rPr>
+        <w:fldChar w:fldCharType="separate"/>
+      </w:r>
+      <w:r>
+        <w:rPr>
+          <w:rFonts w:ascii="Arial" w:hAnsi="Arial" w:cs="Arial"/>
+          <w:noProof/>
+          <w:sz w:val="16"/>
+          <w:szCs w:val="16"/>
+        </w:rPr>
+        <w:t>1</w:t>
+      </w:r>
+      <w:r>
+        <w:rPr>
+          <w:rFonts w:ascii="Arial" w:hAnsi="Arial" w:cs="Arial"/>
+          <w:sz w:val="16"/>
+          <w:szCs w:val="16"/>
+        </w:rPr>
+        <w:fldChar w:fldCharType="end"/>
+      </w:r>
+      <w:r>
+        <w:rPr>
+          <w:rFonts w:ascii="Arial" w:hAnsi="Arial" w:cs="Arial"/>
+          <w:sz w:val="16"/>
+          <w:szCs w:val="16"/>
+        </w:rPr>
+        <w:t xml:space="preserve">. App is </w:t>
+      </w:r>
+      <w:r>
+        <w:rPr>
+          <w:rFonts w:ascii="Arial" w:hAnsi="Arial" w:cs="Arial"/>
+          <w:sz w:val="16"/>
+          <w:szCs w:val="16"/>
+        </w:rPr>
+        <w:t>created</w:t>
+      </w:r>
+    </w:p>
+    <w:p>
+      <w:pPr>
+        <w:keepNext/>
+        <w:rPr>
+          <w:rFonts w:ascii="Arial" w:hAnsi="Arial" w:cs="Arial"/>
+          <w:sz w:val="22"/>
+          <w:szCs w:val="22"/>
+        </w:rPr>
+      </w:pPr>
+      <w:r>
+        <w:rPr>
+          <w:rFonts w:ascii="Arial" w:hAnsi="Arial" w:cs="Arial"/>
+          <w:sz w:val="22"/>
+          <w:szCs w:val="22"/>
+        </w:rPr>
+        <w:drawing>
+          <wp:inline distT="0" distB="0" distL="0" distR="0" wp14:anchorId="7CAE6923" wp14:editId="610E9F3C">
+            <wp:extent cx="5731510" cy="530225"/>
+            <wp:effectExtent l="0" t="0" r="2540" b="3175"/>
+            <wp:docPr id="1695072106" name="Picture 1"/>
+            <wp:cNvGraphicFramePr>
+              <a:graphicFrameLocks xmlns:a="http://schemas.openxmlformats.org/drawingml/2006/main" noChangeAspect="1"/>
+            </wp:cNvGraphicFramePr>
+            <a:graphic xmlns:a="http://schemas.openxmlformats.org/drawingml/2006/main">
+              <a:graphicData uri="http://schemas.openxmlformats.org/drawingml/2006/picture">
+                <pic:pic xmlns:pic="http://schemas.openxmlformats.org/drawingml/2006/picture">
+                  <pic:nvPicPr>
+                    <pic:cNvPr id="1695072106" name=""/>
+                    <pic:cNvPicPr/>
+                  </pic:nvPicPr>
+                  <pic:blipFill>
+                    <a:blip r:embed="rId10"/>
+                    <a:stretch>
+                      <a:fillRect/>
+                    </a:stretch>
+                  </pic:blipFill>
+                  <pic:spPr>
+                    <a:xfrm>
+                      <a:off x="0" y="0"/>
+                      <a:ext cx="5731510" cy="530225"/>
+                    </a:xfrm>
+                    <a:prstGeom prst="rect">
+                      <a:avLst/>
+                    </a:prstGeom>
+                  </pic:spPr>
+                </pic:pic>
+              </a:graphicData>
+            </a:graphic>
+          </wp:inline>
+        </w:drawing>
+      </w:r>
+    </w:p>
+    <w:p>
+      <w:pPr>
+        <w:pStyle w:val="Caption"/>
+        <w:rPr>
+          <w:rFonts w:ascii="Arial" w:hAnsi="Arial" w:cs="Arial"/>
+          <w:sz w:val="16"/>
+          <w:szCs w:val="16"/>
+        </w:rPr>
+      </w:pPr>
+      <w:r>
+        <w:rPr>
+          <w:rFonts w:ascii="Arial" w:hAnsi="Arial" w:cs="Arial"/>
+          <w:sz w:val="16"/>
+          <w:szCs w:val="16"/>
+        </w:rPr>
+        <w:t xml:space="preserve">Figure </w:t>
+      </w:r>
+      <w:r>
+        <w:rPr>
+          <w:rFonts w:ascii="Arial" w:hAnsi="Arial" w:cs="Arial"/>
+          <w:sz w:val="16"/>
+          <w:szCs w:val="16"/>
+        </w:rPr>
+        <w:fldChar w:fldCharType="begin"/>
+      </w:r>
+      <w:r>
+        <w:rPr>
+          <w:rFonts w:ascii="Arial" w:hAnsi="Arial" w:cs="Arial"/>
+          <w:sz w:val="16"/>
+          <w:szCs w:val="16"/>
+        </w:rPr>
+        <w:instrText xml:space="preserve"> SEQ Figure \* ARABIC </w:instrText>
+      </w:r>
+      <w:r>
+        <w:rPr>
+          <w:rFonts w:ascii="Arial" w:hAnsi="Arial" w:cs="Arial"/>
+          <w:sz w:val="16"/>
+          <w:szCs w:val="16"/>
+        </w:rPr>
+        <w:fldChar w:fldCharType="separate"/>
+      </w:r>
+      <w:r>
+        <w:rPr>
+          <w:rFonts w:ascii="Arial" w:hAnsi="Arial" w:cs="Arial"/>
+          <w:noProof/>
+          <w:sz w:val="16"/>
+          <w:szCs w:val="16"/>
+        </w:rPr>
+        <w:t>2</w:t>
+      </w:r>
+      <w:r>
+        <w:rPr>
+          <w:rFonts w:ascii="Arial" w:hAnsi="Arial" w:cs="Arial"/>
+          <w:sz w:val="16"/>
+          <w:szCs w:val="16"/>
+        </w:rPr>
+        <w:fldChar w:fldCharType="end"/>
+      </w:r>
+      <w:r>
+        <w:rPr>
+          <w:rFonts w:ascii="Arial" w:hAnsi="Arial" w:cs="Arial"/>
+          <w:sz w:val="16"/>
+          <w:szCs w:val="16"/>
+        </w:rPr>
+        <w:t>. Body parser is added to the app to enable JSON request bodies</w:t>
+      </w:r>
+    </w:p>
+    <w:p>
+      <w:pPr>
+        <w:keepNext/>
+        <w:rPr>
+          <w:rFonts w:ascii="Arial" w:hAnsi="Arial" w:cs="Arial"/>
+          <w:sz w:val="22"/>
+          <w:szCs w:val="22"/>
+        </w:rPr>
+      </w:pPr>
+      <w:r>
+        <w:rPr>
+          <w:rFonts w:ascii="Arial" w:hAnsi="Arial" w:cs="Arial"/>
+          <w:sz w:val="22"/>
+          <w:szCs w:val="22"/>
+        </w:rPr>
+        <w:drawing>
+          <wp:inline distT="0" distB="0" distL="0" distR="0" wp14:anchorId="2BB2260A" wp14:editId="0F4DA840">
+            <wp:extent cx="4239217" cy="676369"/>
+            <wp:effectExtent l="0" t="0" r="9525" b="9525"/>
+            <wp:docPr id="1482143725" name="Picture 1" descr="A computer screen shot of a computer&#10;&#10;Description automatically generated"/>
+            <wp:cNvGraphicFramePr>
+              <a:graphicFrameLocks xmlns:a="http://schemas.openxmlformats.org/drawingml/2006/main" noChangeAspect="1"/>
+            </wp:cNvGraphicFramePr>
+            <a:graphic xmlns:a="http://schemas.openxmlformats.org/drawingml/2006/main">
+              <a:graphicData uri="http://schemas.openxmlformats.org/drawingml/2006/picture">
+                <pic:pic xmlns:pic="http://schemas.openxmlformats.org/drawingml/2006/picture">
+                  <pic:nvPicPr>
+                    <pic:cNvPr id="1482143725" name="Picture 1" descr="A computer screen shot of a computer&#10;&#10;Description automatically generated"/>
+                    <pic:cNvPicPr/>
+                  </pic:nvPicPr>
+                  <pic:blipFill>
+                    <a:blip r:embed="rId11"/>
+                    <a:stretch>
+                      <a:fillRect/>
+                    </a:stretch>
+                  </pic:blipFill>
+                  <pic:spPr>
+                    <a:xfrm>
+                      <a:off x="0" y="0"/>
+                      <a:ext cx="4239217" cy="676369"/>
+                    </a:xfrm>
+                    <a:prstGeom prst="rect">
+                      <a:avLst/>
+                    </a:prstGeom>
+                  </pic:spPr>
+                </pic:pic>
+              </a:graphicData>
+            </a:graphic>
+          </wp:inline>
+        </w:drawing>
+      </w:r>
+    </w:p>
+    <w:p>
+      <w:pPr>
+        <w:pStyle w:val="Caption"/>
+        <w:rPr>
+          <w:rFonts w:ascii="Arial" w:hAnsi="Arial" w:cs="Arial"/>
+          <w:sz w:val="16"/>
+          <w:szCs w:val="16"/>
+        </w:rPr>
+      </w:pPr>
+      <w:r>
+        <w:rPr>
+          <w:rFonts w:ascii="Arial" w:hAnsi="Arial" w:cs="Arial"/>
+          <w:sz w:val="16"/>
+          <w:szCs w:val="16"/>
+        </w:rPr>
+        <w:t xml:space="preserve">Figure </w:t>
+      </w:r>
+      <w:r>
+        <w:rPr>
+          <w:rFonts w:ascii="Arial" w:hAnsi="Arial" w:cs="Arial"/>
+          <w:sz w:val="16"/>
+          <w:szCs w:val="16"/>
+        </w:rPr>
+        <w:fldChar w:fldCharType="begin"/>
+      </w:r>
+      <w:r>
+        <w:rPr>
+          <w:rFonts w:ascii="Arial" w:hAnsi="Arial" w:cs="Arial"/>
+          <w:sz w:val="16"/>
+          <w:szCs w:val="16"/>
+        </w:rPr>
+        <w:instrText xml:space="preserve"> SEQ Figure \* ARABIC </w:instrText>
+      </w:r>
+      <w:r>
+        <w:rPr>
+          <w:rFonts w:ascii="Arial" w:hAnsi="Arial" w:cs="Arial"/>
+          <w:sz w:val="16"/>
+          <w:szCs w:val="16"/>
+        </w:rPr>
+        <w:fldChar w:fldCharType="separate"/>
+      </w:r>
+      <w:r>
+        <w:rPr>
+          <w:rFonts w:ascii="Arial" w:hAnsi="Arial" w:cs="Arial"/>
+          <w:noProof/>
+          <w:sz w:val="16"/>
+          <w:szCs w:val="16"/>
+        </w:rPr>
+        <w:t>3</w:t>
+      </w:r>
+      <w:r>
+        <w:rPr>
+          <w:rFonts w:ascii="Arial" w:hAnsi="Arial" w:cs="Arial"/>
+          <w:sz w:val="16"/>
+          <w:szCs w:val="16"/>
+        </w:rPr>
+        <w:fldChar w:fldCharType="end"/>
+      </w:r>
+      <w:r>
+        <w:rPr>
+          <w:rFonts w:ascii="Arial" w:hAnsi="Arial" w:cs="Arial"/>
+          <w:sz w:val="16"/>
+          <w:szCs w:val="16"/>
+        </w:rPr>
+        <w:t>. Checkout routes are added to the app</w:t>
+      </w:r>
+    </w:p>
+    <w:p>
+      <w:pPr>
+        <w:keepNext/>
+        <w:rPr>
+          <w:rFonts w:ascii="Arial" w:hAnsi="Arial" w:cs="Arial"/>
+          <w:sz w:val="22"/>
+          <w:szCs w:val="22"/>
+        </w:rPr>
+      </w:pPr>
+      <w:r>
+        <w:rPr>
+          <w:rFonts w:ascii="Arial" w:hAnsi="Arial" w:cs="Arial"/>
+          <w:sz w:val="22"/>
+          <w:szCs w:val="22"/>
+        </w:rPr>
+        <w:drawing>
+          <wp:inline distT="0" distB="0" distL="0" distR="0" wp14:anchorId="3AEAB88D" wp14:editId="29E203C0">
+            <wp:extent cx="5731510" cy="1661160"/>
+            <wp:effectExtent l="0" t="0" r="2540" b="0"/>
+            <wp:docPr id="1669755647" name="Picture 1" descr="A computer code with colorful text&#10;&#10;Description automatically generated"/>
+            <wp:cNvGraphicFramePr>
+              <a:graphicFrameLocks xmlns:a="http://schemas.openxmlformats.org/drawingml/2006/main" noChangeAspect="1"/>
+            </wp:cNvGraphicFramePr>
+            <a:graphic xmlns:a="http://schemas.openxmlformats.org/drawingml/2006/main">
+              <a:graphicData uri="http://schemas.openxmlformats.org/drawingml/2006/picture">
+                <pic:pic xmlns:pic="http://schemas.openxmlformats.org/drawingml/2006/picture">
+                  <pic:nvPicPr>
+                    <pic:cNvPr id="1669755647" name="Picture 1" descr="A computer code with colorful text&#10;&#10;Description automatically generated"/>
+                    <pic:cNvPicPr/>
+                  </pic:nvPicPr>
+                  <pic:blipFill>
+                    <a:blip r:embed="rId12"/>
+                    <a:stretch>
+                      <a:fillRect/>
+                    </a:stretch>
+                  </pic:blipFill>
+                  <pic:spPr>
+                    <a:xfrm>
+                      <a:off x="0" y="0"/>
+                      <a:ext cx="5731510" cy="1661160"/>
+                    </a:xfrm>
+                    <a:prstGeom prst="rect">
+                      <a:avLst/>
+                    </a:prstGeom>
+                  </pic:spPr>
+                </pic:pic>
+              </a:graphicData>
+            </a:graphic>
+          </wp:inline>
+        </w:drawing>
+      </w:r>
+    </w:p>
+    <w:p>
+      <w:pPr>
+        <w:pStyle w:val="Caption"/>
+        <w:rPr>
+          <w:rFonts w:ascii="Arial" w:hAnsi="Arial" w:cs="Arial"/>
+          <w:sz w:val="16"/>
+          <w:szCs w:val="16"/>
+        </w:rPr>
+      </w:pPr>
+      <w:r>
+        <w:rPr>
+          <w:rFonts w:ascii="Arial" w:hAnsi="Arial" w:cs="Arial"/>
+          <w:sz w:val="16"/>
+          <w:szCs w:val="16"/>
+        </w:rPr>
+        <w:t xml:space="preserve">Figure </w:t>
+      </w:r>
+      <w:r>
+        <w:rPr>
+          <w:rFonts w:ascii="Arial" w:hAnsi="Arial" w:cs="Arial"/>
+          <w:sz w:val="16"/>
+          <w:szCs w:val="16"/>
+        </w:rPr>
+        <w:fldChar w:fldCharType="begin"/>
+      </w:r>
+      <w:r>
+        <w:rPr>
+          <w:rFonts w:ascii="Arial" w:hAnsi="Arial" w:cs="Arial"/>
+          <w:sz w:val="16"/>
+          <w:szCs w:val="16"/>
+        </w:rPr>
+        <w:instrText xml:space="preserve"> SEQ Figure \* ARABIC </w:instrText>
+      </w:r>
+      <w:r>
+        <w:rPr>
+          <w:rFonts w:ascii="Arial" w:hAnsi="Arial" w:cs="Arial"/>
+          <w:sz w:val="16"/>
+          <w:szCs w:val="16"/>
+        </w:rPr>
+        <w:fldChar w:fldCharType="separate"/>
+      </w:r>
+      <w:r>
+        <w:rPr>
+          <w:rFonts w:ascii="Arial" w:hAnsi="Arial" w:cs="Arial"/>
+          <w:noProof/>
+          <w:sz w:val="16"/>
+          <w:szCs w:val="16"/>
+        </w:rPr>
+        <w:t>4</w:t>
+      </w:r>
+      <w:r>
+        <w:rPr>
+          <w:rFonts w:ascii="Arial" w:hAnsi="Arial" w:cs="Arial"/>
+          <w:sz w:val="16"/>
+          <w:szCs w:val="16"/>
+        </w:rPr>
+        <w:fldChar w:fldCharType="end"/>
+      </w:r>
+      <w:r>
+        <w:rPr>
+          <w:rFonts w:ascii="Arial" w:hAnsi="Arial" w:cs="Arial"/>
+          <w:sz w:val="16"/>
+          <w:szCs w:val="16"/>
+        </w:rPr>
+        <w:t xml:space="preserve">. Error handling is implemented across </w:t>
+      </w:r>
+      <w:proofErr w:type="gramStart"/>
+      <w:r>
+        <w:rPr>
+          <w:rFonts w:ascii="Arial" w:hAnsi="Arial" w:cs="Arial"/>
+          <w:sz w:val="16"/>
+          <w:szCs w:val="16"/>
+        </w:rPr>
+        <w:t>the all</w:t>
+      </w:r>
+      <w:proofErr w:type="gramEnd"/>
+      <w:r>
+        <w:rPr>
+          <w:rFonts w:ascii="Arial" w:hAnsi="Arial" w:cs="Arial"/>
+          <w:sz w:val="16"/>
+          <w:szCs w:val="16"/>
+        </w:rPr>
+        <w:t xml:space="preserve"> routes</w:t>
+      </w:r>
+    </w:p>
+    <w:p>
+      <w:pPr>
+        <w:rPr>
+          <w:rFonts w:ascii="Arial" w:hAnsi="Arial" w:cs="Arial"/>
+          <w:sz w:val="22"/>
+          <w:szCs w:val="22"/>
+        </w:rPr>
+      </w:pPr>
+    </w:p>
+    <w:p>
+      <w:pPr>
+        <w:pStyle w:val="Heading3"/>
+        <w:rPr>
+          <w:rFonts w:ascii="Arial" w:hAnsi="Arial" w:cs="Arial"/>
+          <w:sz w:val="24"/>
+          <w:szCs w:val="24"/>
+        </w:rPr>
+      </w:pPr>
+      <w:r>
+        <w:rPr>
+          <w:rFonts w:ascii="Arial" w:hAnsi="Arial" w:cs="Arial"/>
+          <w:sz w:val="24"/>
+          <w:szCs w:val="24"/>
+        </w:rPr>
+        <w:t>Routes Folder</w:t>
+      </w:r>
+    </w:p>
+    <w:p>
+      <w:pPr>
+        <w:rPr>
+          <w:rFonts w:ascii="Arial" w:hAnsi="Arial" w:cs="Arial"/>
+          <w:sz w:val="22"/>
+          <w:szCs w:val="22"/>
+        </w:rPr>
+      </w:pPr>
+      <w:r>
+        <w:rPr>
+          <w:rFonts w:ascii="Arial" w:hAnsi="Arial" w:cs="Arial"/>
+          <w:sz w:val="22"/>
+          <w:szCs w:val="22"/>
+        </w:rPr>
+        <w:t xml:space="preserve">The routes are stored in separate files in the routes folder. This is done to make extending the application simpler, and to keep the code more maintainable. </w:t>
+      </w:r>
+    </w:p>
+    <w:p>
+      <w:pPr>
+        <w:pStyle w:val="Heading3"/>
+        <w:rPr>
+          <w:rFonts w:ascii="Arial" w:hAnsi="Arial" w:cs="Arial"/>
+          <w:sz w:val="24"/>
+          <w:szCs w:val="24"/>
+        </w:rPr>
+      </w:pPr>
+      <w:r>
+        <w:rPr>
+          <w:rFonts w:ascii="Arial" w:hAnsi="Arial" w:cs="Arial"/>
+          <w:sz w:val="24"/>
+          <w:szCs w:val="24"/>
+        </w:rPr>
+        <w:t>Checkout</w:t>
+      </w:r>
+      <w:r>
+        <w:rPr>
+          <w:rFonts w:ascii="Arial" w:hAnsi="Arial" w:cs="Arial"/>
+          <w:sz w:val="24"/>
+          <w:szCs w:val="24"/>
+        </w:rPr>
+        <w:t xml:space="preserve"> Functions</w:t>
+      </w:r>
+    </w:p>
+    <w:p>
+      <w:pPr>
+        <w:rPr>
+          <w:rFonts w:ascii="Arial" w:hAnsi="Arial" w:cs="Arial"/>
+          <w:sz w:val="22"/>
+          <w:szCs w:val="22"/>
+        </w:rPr>
+      </w:pPr>
+      <w:r>
+        <w:rPr>
+          <w:rFonts w:ascii="Arial" w:hAnsi="Arial" w:cs="Arial"/>
+          <w:sz w:val="22"/>
+          <w:szCs w:val="22"/>
+        </w:rPr>
+        <w:t xml:space="preserve">The /checkout POST route is contained within the checkout.js route file </w:t>
+      </w:r>
+    </w:p>
+    <w:p>
+      <w:pPr>
+        <w:rPr>
+          <w:rFonts w:ascii="Arial" w:hAnsi="Arial" w:cs="Arial"/>
+          <w:sz w:val="22"/>
+          <w:szCs w:val="22"/>
+        </w:rPr>
+      </w:pPr>
+      <w:r>
+        <w:rPr>
+          <w:rFonts w:ascii="Arial" w:hAnsi="Arial" w:cs="Arial"/>
+          <w:sz w:val="22"/>
+          <w:szCs w:val="22"/>
+        </w:rPr>
+        <w:t>This file contains several helper functions that handle the checkout process</w:t>
+      </w:r>
+    </w:p>
+    <w:p>
+      <w:pPr>
+        <w:pStyle w:val="Heading4"/>
+        <w:rPr>
+          <w:rFonts w:ascii="Arial" w:hAnsi="Arial" w:cs="Arial"/>
+          <w:sz w:val="22"/>
+          <w:szCs w:val="22"/>
+        </w:rPr>
+      </w:pPr>
+      <w:r>
+        <w:rPr>
+          <w:rFonts w:ascii="Arial" w:hAnsi="Arial" w:cs="Arial"/>
+          <w:sz w:val="22"/>
+          <w:szCs w:val="22"/>
+        </w:rPr>
+        <w:lastRenderedPageBreak/>
+        <w:t>Body Validation</w:t>
+      </w:r>
+    </w:p>
+    <w:p>
+      <w:pPr>
+        <w:rPr>
+          <w:rFonts w:ascii="Arial" w:hAnsi="Arial" w:cs="Arial"/>
+          <w:sz w:val="22"/>
+          <w:szCs w:val="22"/>
+        </w:rPr>
+      </w:pPr>
+      <w:r>
+        <w:rPr>
+          <w:rFonts w:ascii="Arial" w:hAnsi="Arial" w:cs="Arial"/>
+          <w:sz w:val="22"/>
+          <w:szCs w:val="22"/>
+        </w:rPr>
+        <w:drawing>
+          <wp:inline distT="0" distB="0" distL="0" distR="0" wp14:anchorId="35B6F6D3" wp14:editId="36C2847C">
+            <wp:extent cx="5731510" cy="3262630"/>
+            <wp:effectExtent l="0" t="0" r="2540" b="0"/>
+            <wp:docPr id="1634082856" name="Picture 1" descr="A computer screen shot of text&#10;&#10;Description automatically generated"/>
+            <wp:cNvGraphicFramePr>
+              <a:graphicFrameLocks xmlns:a="http://schemas.openxmlformats.org/drawingml/2006/main" noChangeAspect="1"/>
+            </wp:cNvGraphicFramePr>
+            <a:graphic xmlns:a="http://schemas.openxmlformats.org/drawingml/2006/main">
+              <a:graphicData uri="http://schemas.openxmlformats.org/drawingml/2006/picture">
+                <pic:pic xmlns:pic="http://schemas.openxmlformats.org/drawingml/2006/picture">
+                  <pic:nvPicPr>
+                    <pic:cNvPr id="1634082856" name="Picture 1" descr="A computer screen shot of text&#10;&#10;Description automatically generated"/>
+                    <pic:cNvPicPr/>
+                  </pic:nvPicPr>
+                  <pic:blipFill>
+                    <a:blip r:embed="rId13"/>
+                    <a:stretch>
+                      <a:fillRect/>
+                    </a:stretch>
+                  </pic:blipFill>
+                  <pic:spPr>
+                    <a:xfrm>
+                      <a:off x="0" y="0"/>
+                      <a:ext cx="5731510" cy="3262630"/>
+                    </a:xfrm>
+                    <a:prstGeom prst="rect">
+                      <a:avLst/>
+                    </a:prstGeom>
+                  </pic:spPr>
+                </pic:pic>
+              </a:graphicData>
+            </a:graphic>
+          </wp:inline>
+        </w:drawing>
+      </w:r>
+    </w:p>
+    <w:p>
+      <w:pPr>
+        <w:rPr>
+          <w:rFonts w:ascii="Arial" w:hAnsi="Arial" w:cs="Arial"/>
+          <w:sz w:val="22"/>
+          <w:szCs w:val="22"/>
+        </w:rPr>
+      </w:pPr>
+      <w:r>
+        <w:rPr>
+          <w:rFonts w:ascii="Arial" w:hAnsi="Arial" w:cs="Arial"/>
+          <w:sz w:val="22"/>
+          <w:szCs w:val="22"/>
+        </w:rPr>
+        <w:t>This ensures that the request body is either an object, or an array of objects, with each object containing an item code, and an item quantity, where the item quantity is a numb</w:t>
+      </w:r>
+      <w:r>
+        <w:rPr>
+          <w:rFonts w:ascii="Arial" w:hAnsi="Arial" w:cs="Arial"/>
+          <w:sz w:val="22"/>
+          <w:szCs w:val="22"/>
+        </w:rPr>
+        <w:t xml:space="preserve">er. If the body is valid, an array or objects is returned, else false is returned. </w:t>
+      </w:r>
+    </w:p>
+    <w:p>
+      <w:pPr>
+        <w:pStyle w:val="Heading4"/>
+        <w:rPr>
+          <w:rFonts w:ascii="Arial" w:hAnsi="Arial" w:cs="Arial"/>
+          <w:sz w:val="22"/>
+          <w:szCs w:val="22"/>
+        </w:rPr>
+      </w:pPr>
+      <w:proofErr w:type="spellStart"/>
+      <w:r>
+        <w:rPr>
+          <w:rFonts w:ascii="Arial" w:hAnsi="Arial" w:cs="Arial"/>
+          <w:sz w:val="22"/>
+          <w:szCs w:val="22"/>
+        </w:rPr>
+        <w:t>GetItemDetails</w:t>
+      </w:r>
+      <w:proofErr w:type="spellEnd"/>
+    </w:p>
+    <w:p>
+      <w:pPr>
+        <w:rPr>
+          <w:rFonts w:ascii="Arial" w:hAnsi="Arial" w:cs="Arial"/>
+          <w:sz w:val="22"/>
+          <w:szCs w:val="22"/>
+        </w:rPr>
+      </w:pPr>
+      <w:r>
+        <w:rPr>
+          <w:rFonts w:ascii="Arial" w:hAnsi="Arial" w:cs="Arial"/>
+          <w:sz w:val="22"/>
+          <w:szCs w:val="22"/>
+        </w:rPr>
+        <w:drawing>
+          <wp:inline distT="0" distB="0" distL="0" distR="0" wp14:anchorId="158A4D4F" wp14:editId="4B028D26">
+            <wp:extent cx="5731510" cy="2117725"/>
+            <wp:effectExtent l="0" t="0" r="2540" b="0"/>
+            <wp:docPr id="1091797066" name="Picture 1" descr="A screen shot of a computer code&#10;&#10;Description automatically generated"/>
+            <wp:cNvGraphicFramePr>
+              <a:graphicFrameLocks xmlns:a="http://schemas.openxmlformats.org/drawingml/2006/main" noChangeAspect="1"/>
+            </wp:cNvGraphicFramePr>
+            <a:graphic xmlns:a="http://schemas.openxmlformats.org/drawingml/2006/main">
+              <a:graphicData uri="http://schemas.openxmlformats.org/drawingml/2006/picture">
+                <pic:pic xmlns:pic="http://schemas.openxmlformats.org/drawingml/2006/picture">
+                  <pic:nvPicPr>
+                    <pic:cNvPr id="1091797066" name="Picture 1" descr="A screen shot of a computer code&#10;&#10;Description automatically generated"/>
+                    <pic:cNvPicPr/>
+                  </pic:nvPicPr>
+                  <pic:blipFill>
+                    <a:blip r:embed="rId14"/>
+                    <a:stretch>
+                      <a:fillRect/>
+                    </a:stretch>
+                  </pic:blipFill>
+                  <pic:spPr>
+                    <a:xfrm>
+                      <a:off x="0" y="0"/>
+                      <a:ext cx="5731510" cy="2117725"/>
+                    </a:xfrm>
+                    <a:prstGeom prst="rect">
+                      <a:avLst/>
+                    </a:prstGeom>
+                  </pic:spPr>
+                </pic:pic>
+              </a:graphicData>
+            </a:graphic>
+          </wp:inline>
+        </w:drawing>
+      </w:r>
+    </w:p>
+    <w:p>
+      <w:pPr>
+        <w:rPr>
+          <w:rFonts w:ascii="Arial" w:hAnsi="Arial" w:cs="Arial"/>
+          <w:sz w:val="22"/>
+          <w:szCs w:val="22"/>
+        </w:rPr>
+      </w:pPr>
+      <w:r>
+        <w:rPr>
+          <w:rFonts w:ascii="Arial" w:hAnsi="Arial" w:cs="Arial"/>
+          <w:sz w:val="22"/>
+          <w:szCs w:val="22"/>
+        </w:rPr>
+        <w:t xml:space="preserve">This takes an array of item codes and queries the database for the corresponding items. </w:t>
+      </w:r>
+    </w:p>
+    <w:p>
+      <w:pPr>
+        <w:rPr>
+          <w:rFonts w:ascii="Arial" w:hAnsi="Arial" w:cs="Arial"/>
+          <w:sz w:val="22"/>
+          <w:szCs w:val="22"/>
+        </w:rPr>
+      </w:pPr>
+      <w:r>
+        <w:rPr>
+          <w:rFonts w:ascii="Arial" w:hAnsi="Arial" w:cs="Arial"/>
+          <w:sz w:val="22"/>
+          <w:szCs w:val="22"/>
+        </w:rPr>
+        <w:t xml:space="preserve">A left join is used to include information about discounts for items that have discounts available. </w:t>
+      </w:r>
+      <w:r>
+        <w:rPr>
+          <w:rFonts w:ascii="Arial" w:hAnsi="Arial" w:cs="Arial"/>
+          <w:sz w:val="22"/>
+          <w:szCs w:val="22"/>
+        </w:rPr>
+        <w:t>Prepared statements are used to sanitise user-provided values.</w:t>
+      </w:r>
+    </w:p>
+    <w:p>
+      <w:pPr>
+        <w:pStyle w:val="Heading4"/>
+        <w:rPr>
+          <w:rFonts w:ascii="Arial" w:hAnsi="Arial" w:cs="Arial"/>
+          <w:sz w:val="22"/>
+          <w:szCs w:val="22"/>
+        </w:rPr>
+      </w:pPr>
+      <w:r>
+        <w:rPr>
+          <w:rFonts w:ascii="Arial" w:hAnsi="Arial" w:cs="Arial"/>
+          <w:sz w:val="22"/>
+          <w:szCs w:val="22"/>
+        </w:rPr>
+        <w:lastRenderedPageBreak/>
+        <w:t>Calculating Discounts</w:t>
+      </w:r>
+    </w:p>
+    <w:p>
+      <w:pPr>
+        <w:rPr>
+          <w:rFonts w:ascii="Arial" w:hAnsi="Arial" w:cs="Arial"/>
+          <w:sz w:val="22"/>
+          <w:szCs w:val="22"/>
+        </w:rPr>
+      </w:pPr>
+      <w:r>
+        <w:rPr>
+          <w:rFonts w:ascii="Arial" w:hAnsi="Arial" w:cs="Arial"/>
+          <w:sz w:val="22"/>
+          <w:szCs w:val="22"/>
+        </w:rPr>
+        <w:drawing>
+          <wp:inline distT="0" distB="0" distL="0" distR="0" wp14:anchorId="03CD9450" wp14:editId="194EA8EA">
+            <wp:extent cx="5731510" cy="4054475"/>
+            <wp:effectExtent l="0" t="0" r="2540" b="3175"/>
+            <wp:docPr id="1803880175" name="Picture 1" descr="A screen shot of a computer code&#10;&#10;Description automatically generated"/>
+            <wp:cNvGraphicFramePr>
+              <a:graphicFrameLocks xmlns:a="http://schemas.openxmlformats.org/drawingml/2006/main" noChangeAspect="1"/>
+            </wp:cNvGraphicFramePr>
+            <a:graphic xmlns:a="http://schemas.openxmlformats.org/drawingml/2006/main">
+              <a:graphicData uri="http://schemas.openxmlformats.org/drawingml/2006/picture">
+                <pic:pic xmlns:pic="http://schemas.openxmlformats.org/drawingml/2006/picture">
+                  <pic:nvPicPr>
+                    <pic:cNvPr id="1803880175" name="Picture 1" descr="A screen shot of a computer code&#10;&#10;Description automatically generated"/>
+                    <pic:cNvPicPr/>
+                  </pic:nvPicPr>
+                  <pic:blipFill>
+                    <a:blip r:embed="rId15"/>
+                    <a:stretch>
+                      <a:fillRect/>
+                    </a:stretch>
+                  </pic:blipFill>
+                  <pic:spPr>
+                    <a:xfrm>
+                      <a:off x="0" y="0"/>
+                      <a:ext cx="5731510" cy="4054475"/>
+                    </a:xfrm>
+                    <a:prstGeom prst="rect">
+                      <a:avLst/>
+                    </a:prstGeom>
+                  </pic:spPr>
+                </pic:pic>
+              </a:graphicData>
+            </a:graphic>
+          </wp:inline>
+        </w:drawing>
+      </w:r>
+    </w:p>
+    <w:p>
+      <w:pPr>
+        <w:rPr>
+          <w:rFonts w:ascii="Arial" w:hAnsi="Arial" w:cs="Arial"/>
+          <w:sz w:val="22"/>
+          <w:szCs w:val="22"/>
+        </w:rPr>
+      </w:pPr>
+      <w:r>
+        <w:rPr>
+          <w:rFonts w:ascii="Arial" w:hAnsi="Arial" w:cs="Arial"/>
+          <w:sz w:val="22"/>
+          <w:szCs w:val="22"/>
+        </w:rPr>
+        <w:t xml:space="preserve">This function takes information about a single requested item, and returns the total for that item, </w:t>
+      </w:r>
+      <w:proofErr w:type="gramStart"/>
+      <w:r>
+        <w:rPr>
+          <w:rFonts w:ascii="Arial" w:hAnsi="Arial" w:cs="Arial"/>
+          <w:sz w:val="22"/>
+          <w:szCs w:val="22"/>
+        </w:rPr>
+        <w:t>taking into account</w:t>
+      </w:r>
+      <w:proofErr w:type="gramEnd"/>
+      <w:r>
+        <w:rPr>
+          <w:rFonts w:ascii="Arial" w:hAnsi="Arial" w:cs="Arial"/>
+          <w:sz w:val="22"/>
+          <w:szCs w:val="22"/>
+        </w:rPr>
+        <w:t xml:space="preserve"> any discounts.</w:t>
+      </w:r>
+    </w:p>
+    <w:p>
+      <w:pPr>
+        <w:rPr>
+          <w:rFonts w:ascii="Arial" w:hAnsi="Arial" w:cs="Arial"/>
+          <w:sz w:val="22"/>
+          <w:szCs w:val="22"/>
+        </w:rPr>
+      </w:pPr>
+      <w:r>
+        <w:rPr>
+          <w:rFonts w:ascii="Arial" w:hAnsi="Arial" w:cs="Arial"/>
+          <w:sz w:val="22"/>
+          <w:szCs w:val="22"/>
+        </w:rPr>
+        <w:t xml:space="preserve">The function checks if there is a discount quantity and price available, and if there </w:t>
+      </w:r>
+      <w:proofErr w:type="gramStart"/>
+      <w:r>
+        <w:rPr>
+          <w:rFonts w:ascii="Arial" w:hAnsi="Arial" w:cs="Arial"/>
+          <w:sz w:val="22"/>
+          <w:szCs w:val="22"/>
+        </w:rPr>
+        <w:t>is</w:t>
+      </w:r>
+      <w:proofErr w:type="gramEnd"/>
+      <w:r>
+        <w:rPr>
+          <w:rFonts w:ascii="Arial" w:hAnsi="Arial" w:cs="Arial"/>
+          <w:sz w:val="22"/>
+          <w:szCs w:val="22"/>
+        </w:rPr>
+        <w:t xml:space="preserve"> not just returns the quantity multiplied by the price for a single unit.</w:t>
+      </w:r>
+    </w:p>
+    <w:p>
+      <w:pPr>
+        <w:rPr>
+          <w:rFonts w:ascii="Arial" w:hAnsi="Arial" w:cs="Arial"/>
+          <w:sz w:val="22"/>
+          <w:szCs w:val="22"/>
+        </w:rPr>
+      </w:pPr>
+      <w:r>
+        <w:rPr>
+          <w:rFonts w:ascii="Arial" w:hAnsi="Arial" w:cs="Arial"/>
+          <w:sz w:val="22"/>
+          <w:szCs w:val="22"/>
+        </w:rPr>
+        <w:t xml:space="preserve">Otherwise, the number of items that qualify for a discount is calculated, and this discounted amount is calculated and added to the total price. The remaining full price items are then calculated, with this total added to the total price. </w:t>
+      </w:r>
+    </w:p>
+    <w:p>
+      <w:pPr>
+        <w:pStyle w:val="Heading4"/>
+        <w:rPr>
+          <w:rFonts w:ascii="Arial" w:hAnsi="Arial" w:cs="Arial"/>
+          <w:sz w:val="22"/>
+          <w:szCs w:val="22"/>
+        </w:rPr>
+      </w:pPr>
+      <w:r>
+        <w:rPr>
+          <w:rFonts w:ascii="Arial" w:hAnsi="Arial" w:cs="Arial"/>
+          <w:sz w:val="22"/>
+          <w:szCs w:val="22"/>
+        </w:rPr>
+        <w:t>/</w:t>
+      </w:r>
+      <w:proofErr w:type="gramStart"/>
+      <w:r>
+        <w:rPr>
+          <w:rFonts w:ascii="Arial" w:hAnsi="Arial" w:cs="Arial"/>
+          <w:sz w:val="22"/>
+          <w:szCs w:val="22"/>
+        </w:rPr>
+        <w:t>checkout</w:t>
+      </w:r>
+      <w:proofErr w:type="gramEnd"/>
+      <w:r>
+        <w:rPr>
+          <w:rFonts w:ascii="Arial" w:hAnsi="Arial" w:cs="Arial"/>
+          <w:sz w:val="22"/>
+          <w:szCs w:val="22"/>
+        </w:rPr>
+        <w:t xml:space="preserve"> POST endpoint</w:t>
+      </w:r>
+    </w:p>
+    <w:p>
+      <w:pPr>
+        <w:rPr>
+          <w:rFonts w:ascii="Arial" w:hAnsi="Arial" w:cs="Arial"/>
+          <w:sz w:val="22"/>
+          <w:szCs w:val="22"/>
+        </w:rPr>
+      </w:pPr>
+      <w:r>
+        <w:rPr>
+          <w:rFonts w:ascii="Arial" w:hAnsi="Arial" w:cs="Arial"/>
+          <w:sz w:val="22"/>
+          <w:szCs w:val="22"/>
+        </w:rPr>
+        <w:t>This endpoint is called for calculating the total for a provided basket.</w:t>
+      </w:r>
+    </w:p>
+    <w:p>
+      <w:pPr>
+        <w:rPr>
+          <w:rFonts w:ascii="Arial" w:hAnsi="Arial" w:cs="Arial"/>
+          <w:sz w:val="22"/>
+          <w:szCs w:val="22"/>
+        </w:rPr>
+      </w:pPr>
+      <w:r>
+        <w:rPr>
+          <w:rFonts w:ascii="Arial" w:hAnsi="Arial" w:cs="Arial"/>
+          <w:sz w:val="22"/>
+          <w:szCs w:val="22"/>
+        </w:rPr>
+        <w:drawing>
+          <wp:inline distT="0" distB="0" distL="0" distR="0" wp14:anchorId="3A5976B6" wp14:editId="20678FCD">
+            <wp:extent cx="5731510" cy="1128395"/>
+            <wp:effectExtent l="0" t="0" r="2540" b="0"/>
+            <wp:docPr id="1514611994" name="Picture 1" descr="A screen shot of a computer&#10;&#10;Description automatically generated"/>
+            <wp:cNvGraphicFramePr>
+              <a:graphicFrameLocks xmlns:a="http://schemas.openxmlformats.org/drawingml/2006/main" noChangeAspect="1"/>
+            </wp:cNvGraphicFramePr>
+            <a:graphic xmlns:a="http://schemas.openxmlformats.org/drawingml/2006/main">
+              <a:graphicData uri="http://schemas.openxmlformats.org/drawingml/2006/picture">
+                <pic:pic xmlns:pic="http://schemas.openxmlformats.org/drawingml/2006/picture">
+                  <pic:nvPicPr>
+                    <pic:cNvPr id="1514611994" name="Picture 1" descr="A screen shot of a computer&#10;&#10;Description automatically generated"/>
+                    <pic:cNvPicPr/>
+                  </pic:nvPicPr>
+                  <pic:blipFill>
+                    <a:blip r:embed="rId16"/>
+                    <a:stretch>
+                      <a:fillRect/>
+                    </a:stretch>
+                  </pic:blipFill>
+                  <pic:spPr>
+                    <a:xfrm>
+                      <a:off x="0" y="0"/>
+                      <a:ext cx="5731510" cy="1128395"/>
+                    </a:xfrm>
+                    <a:prstGeom prst="rect">
+                      <a:avLst/>
+                    </a:prstGeom>
+                  </pic:spPr>
+                </pic:pic>
+              </a:graphicData>
+            </a:graphic>
+          </wp:inline>
+        </w:drawing>
+      </w:r>
+    </w:p>
+    <w:p>
+      <w:pPr>
+        <w:rPr>
+          <w:rFonts w:ascii="Arial" w:hAnsi="Arial" w:cs="Arial"/>
+          <w:sz w:val="22"/>
+          <w:szCs w:val="22"/>
+        </w:rPr>
+      </w:pPr>
+      <w:r>
+        <w:rPr>
+          <w:rFonts w:ascii="Arial" w:hAnsi="Arial" w:cs="Arial"/>
+          <w:sz w:val="22"/>
+          <w:szCs w:val="22"/>
+        </w:rPr>
+        <w:t xml:space="preserve">The body is validated, with a </w:t>
+      </w:r>
+      <w:proofErr w:type="gramStart"/>
+      <w:r>
+        <w:rPr>
+          <w:rFonts w:ascii="Arial" w:hAnsi="Arial" w:cs="Arial"/>
+          <w:sz w:val="22"/>
+          <w:szCs w:val="22"/>
+        </w:rPr>
+        <w:t>400 response</w:t>
+      </w:r>
+      <w:proofErr w:type="gramEnd"/>
+      <w:r>
+        <w:rPr>
+          <w:rFonts w:ascii="Arial" w:hAnsi="Arial" w:cs="Arial"/>
+          <w:sz w:val="22"/>
+          <w:szCs w:val="22"/>
+        </w:rPr>
+        <w:t xml:space="preserve"> returned if validation fails. </w:t>
+      </w:r>
+    </w:p>
+    <w:p>
+      <w:pPr>
+        <w:rPr>
+          <w:rFonts w:ascii="Arial" w:hAnsi="Arial" w:cs="Arial"/>
+          <w:sz w:val="22"/>
+          <w:szCs w:val="22"/>
+        </w:rPr>
+      </w:pPr>
+      <w:r>
+        <w:rPr>
+          <w:rFonts w:ascii="Arial" w:hAnsi="Arial" w:cs="Arial"/>
+          <w:sz w:val="22"/>
+          <w:szCs w:val="22"/>
+        </w:rPr>
+        <w:lastRenderedPageBreak/>
+        <w:drawing>
+          <wp:inline distT="0" distB="0" distL="0" distR="0" wp14:anchorId="5E68EE0C" wp14:editId="305FC688">
+            <wp:extent cx="5731510" cy="1682115"/>
+            <wp:effectExtent l="0" t="0" r="2540" b="0"/>
+            <wp:docPr id="1128029062" name="Picture 1" descr="A screen shot of a computer code&#10;&#10;Description automatically generated"/>
+            <wp:cNvGraphicFramePr>
+              <a:graphicFrameLocks xmlns:a="http://schemas.openxmlformats.org/drawingml/2006/main" noChangeAspect="1"/>
+            </wp:cNvGraphicFramePr>
+            <a:graphic xmlns:a="http://schemas.openxmlformats.org/drawingml/2006/main">
+              <a:graphicData uri="http://schemas.openxmlformats.org/drawingml/2006/picture">
+                <pic:pic xmlns:pic="http://schemas.openxmlformats.org/drawingml/2006/picture">
+                  <pic:nvPicPr>
+                    <pic:cNvPr id="1128029062" name="Picture 1" descr="A screen shot of a computer code&#10;&#10;Description automatically generated"/>
+                    <pic:cNvPicPr/>
+                  </pic:nvPicPr>
+                  <pic:blipFill>
+                    <a:blip r:embed="rId17"/>
+                    <a:stretch>
+                      <a:fillRect/>
+                    </a:stretch>
+                  </pic:blipFill>
+                  <pic:spPr>
+                    <a:xfrm>
+                      <a:off x="0" y="0"/>
+                      <a:ext cx="5731510" cy="1682115"/>
+                    </a:xfrm>
+                    <a:prstGeom prst="rect">
+                      <a:avLst/>
+                    </a:prstGeom>
+                  </pic:spPr>
+                </pic:pic>
+              </a:graphicData>
+            </a:graphic>
+          </wp:inline>
+        </w:drawing>
+      </w:r>
+    </w:p>
+    <w:p>
+      <w:pPr>
+        <w:tabs>
+          <w:tab w:val="left" w:pos="960"/>
+        </w:tabs>
+        <w:rPr>
+          <w:rFonts w:ascii="Arial" w:hAnsi="Arial" w:cs="Arial"/>
+          <w:sz w:val="22"/>
+          <w:szCs w:val="22"/>
+        </w:rPr>
+      </w:pPr>
+      <w:r>
+        <w:rPr>
+          <w:rFonts w:ascii="Arial" w:hAnsi="Arial" w:cs="Arial"/>
+          <w:sz w:val="22"/>
+          <w:szCs w:val="22"/>
+        </w:rPr>
+        <w:t xml:space="preserve">The database is queried for the items that the user has requested. The number of returned results is checked against the number of requested items, and if fewer items are returned than requested, a 400 response is returned alerting the user to the fact an unknown item code was provided. </w:t>
+      </w:r>
+    </w:p>
+    <w:p>
+      <w:pPr>
+        <w:tabs>
+          <w:tab w:val="left" w:pos="960"/>
+        </w:tabs>
+        <w:rPr>
+          <w:rFonts w:ascii="Arial" w:hAnsi="Arial" w:cs="Arial"/>
+          <w:sz w:val="22"/>
+          <w:szCs w:val="22"/>
+        </w:rPr>
+      </w:pPr>
+      <w:r>
+        <w:rPr>
+          <w:rFonts w:ascii="Arial" w:hAnsi="Arial" w:cs="Arial"/>
+          <w:sz w:val="22"/>
+          <w:szCs w:val="22"/>
+        </w:rPr>
+        <w:drawing>
+          <wp:inline distT="0" distB="0" distL="0" distR="0" wp14:anchorId="2825EFAD" wp14:editId="3E974AE6">
+            <wp:extent cx="5731510" cy="1840230"/>
+            <wp:effectExtent l="0" t="0" r="2540" b="7620"/>
+            <wp:docPr id="1289150219" name="Picture 1" descr="A screen shot of a computer code&#10;&#10;Description automatically generated"/>
+            <wp:cNvGraphicFramePr>
+              <a:graphicFrameLocks xmlns:a="http://schemas.openxmlformats.org/drawingml/2006/main" noChangeAspect="1"/>
+            </wp:cNvGraphicFramePr>
+            <a:graphic xmlns:a="http://schemas.openxmlformats.org/drawingml/2006/main">
+              <a:graphicData uri="http://schemas.openxmlformats.org/drawingml/2006/picture">
+                <pic:pic xmlns:pic="http://schemas.openxmlformats.org/drawingml/2006/picture">
+                  <pic:nvPicPr>
+                    <pic:cNvPr id="1289150219" name="Picture 1" descr="A screen shot of a computer code&#10;&#10;Description automatically generated"/>
+                    <pic:cNvPicPr/>
+                  </pic:nvPicPr>
+                  <pic:blipFill>
+                    <a:blip r:embed="rId18"/>
+                    <a:stretch>
+                      <a:fillRect/>
+                    </a:stretch>
+                  </pic:blipFill>
+                  <pic:spPr>
+                    <a:xfrm>
+                      <a:off x="0" y="0"/>
+                      <a:ext cx="5731510" cy="1840230"/>
+                    </a:xfrm>
+                    <a:prstGeom prst="rect">
+                      <a:avLst/>
+                    </a:prstGeom>
+                  </pic:spPr>
+                </pic:pic>
+              </a:graphicData>
+            </a:graphic>
+          </wp:inline>
+        </w:drawing>
+      </w:r>
+    </w:p>
+    <w:p>
+      <w:pPr>
+        <w:tabs>
+          <w:tab w:val="left" w:pos="960"/>
+        </w:tabs>
+        <w:rPr>
+          <w:rFonts w:ascii="Arial" w:hAnsi="Arial" w:cs="Arial"/>
+          <w:sz w:val="22"/>
+          <w:szCs w:val="22"/>
+        </w:rPr>
+      </w:pPr>
+      <w:r>
+        <w:rPr>
+          <w:rFonts w:ascii="Arial" w:hAnsi="Arial" w:cs="Arial"/>
+          <w:sz w:val="22"/>
+          <w:szCs w:val="22"/>
+        </w:rPr>
+        <w:t>The quantities of each item requested by the user are extracted into their own map, which is then combined with the data retrieved from the database, so that information about an item, its discounts, pricing, and the quantity requested are all stored in a single object.</w:t>
+      </w:r>
+    </w:p>
+    <w:p>
+      <w:pPr>
+        <w:tabs>
+          <w:tab w:val="left" w:pos="960"/>
+        </w:tabs>
+        <w:rPr>
+          <w:rFonts w:ascii="Arial" w:hAnsi="Arial" w:cs="Arial"/>
+          <w:sz w:val="22"/>
+          <w:szCs w:val="22"/>
+        </w:rPr>
+      </w:pPr>
+      <w:r>
+        <w:rPr>
+          <w:rFonts w:ascii="Arial" w:hAnsi="Arial" w:cs="Arial"/>
+          <w:sz w:val="22"/>
+          <w:szCs w:val="22"/>
+        </w:rPr>
+        <w:drawing>
+          <wp:inline distT="0" distB="0" distL="0" distR="0" wp14:anchorId="22F80328" wp14:editId="0FB33B5D">
+            <wp:extent cx="5731510" cy="2017395"/>
+            <wp:effectExtent l="0" t="0" r="2540" b="1905"/>
+            <wp:docPr id="1160800701" name="Picture 1" descr="A screen shot of a computer code&#10;&#10;Description automatically generated"/>
+            <wp:cNvGraphicFramePr>
+              <a:graphicFrameLocks xmlns:a="http://schemas.openxmlformats.org/drawingml/2006/main" noChangeAspect="1"/>
+            </wp:cNvGraphicFramePr>
+            <a:graphic xmlns:a="http://schemas.openxmlformats.org/drawingml/2006/main">
+              <a:graphicData uri="http://schemas.openxmlformats.org/drawingml/2006/picture">
+                <pic:pic xmlns:pic="http://schemas.openxmlformats.org/drawingml/2006/picture">
+                  <pic:nvPicPr>
+                    <pic:cNvPr id="1160800701" name="Picture 1" descr="A screen shot of a computer code&#10;&#10;Description automatically generated"/>
+                    <pic:cNvPicPr/>
+                  </pic:nvPicPr>
+                  <pic:blipFill>
+                    <a:blip r:embed="rId19"/>
+                    <a:stretch>
+                      <a:fillRect/>
+                    </a:stretch>
+                  </pic:blipFill>
+                  <pic:spPr>
+                    <a:xfrm>
+                      <a:off x="0" y="0"/>
+                      <a:ext cx="5731510" cy="2017395"/>
+                    </a:xfrm>
+                    <a:prstGeom prst="rect">
+                      <a:avLst/>
+                    </a:prstGeom>
+                  </pic:spPr>
+                </pic:pic>
+              </a:graphicData>
+            </a:graphic>
+          </wp:inline>
+        </w:drawing>
+      </w:r>
+    </w:p>
+    <w:p>
+      <w:pPr>
+        <w:tabs>
+          <w:tab w:val="left" w:pos="960"/>
+        </w:tabs>
+        <w:rPr>
+          <w:rFonts w:ascii="Arial" w:hAnsi="Arial" w:cs="Arial"/>
+          <w:sz w:val="22"/>
+          <w:szCs w:val="22"/>
+        </w:rPr>
+      </w:pPr>
+      <w:r>
+        <w:rPr>
+          <w:rFonts w:ascii="Arial" w:hAnsi="Arial" w:cs="Arial"/>
+          <w:sz w:val="22"/>
+          <w:szCs w:val="22"/>
+        </w:rPr>
+        <w:t xml:space="preserve">The total price for the individual requested items </w:t>
+      </w:r>
+      <w:proofErr w:type="gramStart"/>
+      <w:r>
+        <w:rPr>
+          <w:rFonts w:ascii="Arial" w:hAnsi="Arial" w:cs="Arial"/>
+          <w:sz w:val="22"/>
+          <w:szCs w:val="22"/>
+        </w:rPr>
+        <w:t>are</w:t>
+      </w:r>
+      <w:proofErr w:type="gramEnd"/>
+      <w:r>
+        <w:rPr>
+          <w:rFonts w:ascii="Arial" w:hAnsi="Arial" w:cs="Arial"/>
+          <w:sz w:val="22"/>
+          <w:szCs w:val="22"/>
+        </w:rPr>
+        <w:t xml:space="preserve"> calculated and stored in an array</w:t>
+      </w:r>
+    </w:p>
+    <w:p>
+      <w:pPr>
+        <w:tabs>
+          <w:tab w:val="left" w:pos="960"/>
+        </w:tabs>
+        <w:rPr>
+          <w:rFonts w:ascii="Arial" w:hAnsi="Arial" w:cs="Arial"/>
+          <w:sz w:val="22"/>
+          <w:szCs w:val="22"/>
+        </w:rPr>
+      </w:pPr>
+      <w:r>
+        <w:rPr>
+          <w:rFonts w:ascii="Arial" w:hAnsi="Arial" w:cs="Arial"/>
+          <w:sz w:val="22"/>
+          <w:szCs w:val="22"/>
+        </w:rPr>
+        <w:drawing>
+          <wp:inline distT="0" distB="0" distL="0" distR="0" wp14:anchorId="0B43A31E" wp14:editId="566B5461">
+            <wp:extent cx="5731510" cy="924560"/>
+            <wp:effectExtent l="0" t="0" r="2540" b="8890"/>
+            <wp:docPr id="1241682530" name="Picture 1" descr="A blue and white text on a dark background&#10;&#10;Description automatically generated"/>
+            <wp:cNvGraphicFramePr>
+              <a:graphicFrameLocks xmlns:a="http://schemas.openxmlformats.org/drawingml/2006/main" noChangeAspect="1"/>
+            </wp:cNvGraphicFramePr>
+            <a:graphic xmlns:a="http://schemas.openxmlformats.org/drawingml/2006/main">
+              <a:graphicData uri="http://schemas.openxmlformats.org/drawingml/2006/picture">
+                <pic:pic xmlns:pic="http://schemas.openxmlformats.org/drawingml/2006/picture">
+                  <pic:nvPicPr>
+                    <pic:cNvPr id="1241682530" name="Picture 1" descr="A blue and white text on a dark background&#10;&#10;Description automatically generated"/>
+                    <pic:cNvPicPr/>
+                  </pic:nvPicPr>
+                  <pic:blipFill>
+                    <a:blip r:embed="rId20"/>
+                    <a:stretch>
+                      <a:fillRect/>
+                    </a:stretch>
+                  </pic:blipFill>
+                  <pic:spPr>
+                    <a:xfrm>
+                      <a:off x="0" y="0"/>
+                      <a:ext cx="5731510" cy="924560"/>
+                    </a:xfrm>
+                    <a:prstGeom prst="rect">
+                      <a:avLst/>
+                    </a:prstGeom>
+                  </pic:spPr>
+                </pic:pic>
+              </a:graphicData>
+            </a:graphic>
+          </wp:inline>
+        </w:drawing>
+      </w:r>
+    </w:p>
+    <w:p>
+      <w:pPr>
+        <w:tabs>
+          <w:tab w:val="left" w:pos="960"/>
+        </w:tabs>
+        <w:rPr>
+          <w:rFonts w:ascii="Arial" w:hAnsi="Arial" w:cs="Arial"/>
+          <w:sz w:val="22"/>
+          <w:szCs w:val="22"/>
+        </w:rPr>
+      </w:pPr>
+      <w:r>
+        <w:rPr>
+          <w:rFonts w:ascii="Arial" w:hAnsi="Arial" w:cs="Arial"/>
+          <w:sz w:val="22"/>
+          <w:szCs w:val="22"/>
+        </w:rPr>
+        <w:lastRenderedPageBreak/>
+        <w:t>The total of all items is then calculated</w:t>
+      </w:r>
+    </w:p>
+    <w:p>
+      <w:pPr>
+        <w:tabs>
+          <w:tab w:val="left" w:pos="960"/>
+        </w:tabs>
+        <w:rPr>
+          <w:rFonts w:ascii="Arial" w:hAnsi="Arial" w:cs="Arial"/>
+          <w:sz w:val="22"/>
+          <w:szCs w:val="22"/>
+        </w:rPr>
+      </w:pPr>
+      <w:r>
+        <w:rPr>
+          <w:rFonts w:ascii="Arial" w:hAnsi="Arial" w:cs="Arial"/>
+          <w:sz w:val="22"/>
+          <w:szCs w:val="22"/>
+        </w:rPr>
+        <w:drawing>
+          <wp:inline distT="0" distB="0" distL="0" distR="0" wp14:anchorId="51BBA774" wp14:editId="65E89008">
+            <wp:extent cx="5731510" cy="501015"/>
+            <wp:effectExtent l="0" t="0" r="2540" b="0"/>
+            <wp:docPr id="1216203692" name="Picture 1"/>
+            <wp:cNvGraphicFramePr>
+              <a:graphicFrameLocks xmlns:a="http://schemas.openxmlformats.org/drawingml/2006/main" noChangeAspect="1"/>
+            </wp:cNvGraphicFramePr>
+            <a:graphic xmlns:a="http://schemas.openxmlformats.org/drawingml/2006/main">
+              <a:graphicData uri="http://schemas.openxmlformats.org/drawingml/2006/picture">
+                <pic:pic xmlns:pic="http://schemas.openxmlformats.org/drawingml/2006/picture">
+                  <pic:nvPicPr>
+                    <pic:cNvPr id="1216203692" name=""/>
+                    <pic:cNvPicPr/>
+                  </pic:nvPicPr>
+                  <pic:blipFill>
+                    <a:blip r:embed="rId21"/>
+                    <a:stretch>
+                      <a:fillRect/>
+                    </a:stretch>
+                  </pic:blipFill>
+                  <pic:spPr>
+                    <a:xfrm>
+                      <a:off x="0" y="0"/>
+                      <a:ext cx="5731510" cy="501015"/>
+                    </a:xfrm>
+                    <a:prstGeom prst="rect">
+                      <a:avLst/>
+                    </a:prstGeom>
+                  </pic:spPr>
+                </pic:pic>
+              </a:graphicData>
+            </a:graphic>
+          </wp:inline>
+        </w:drawing>
+      </w:r>
+    </w:p>
+    <w:p>
+      <w:pPr>
+        <w:tabs>
+          <w:tab w:val="left" w:pos="960"/>
+        </w:tabs>
+        <w:rPr>
+          <w:rFonts w:ascii="Arial" w:hAnsi="Arial" w:cs="Arial"/>
+          <w:sz w:val="22"/>
+          <w:szCs w:val="22"/>
+        </w:rPr>
+      </w:pPr>
+      <w:r>
+        <w:rPr>
+          <w:rFonts w:ascii="Arial" w:hAnsi="Arial" w:cs="Arial"/>
+          <w:sz w:val="22"/>
+          <w:szCs w:val="22"/>
+        </w:rPr>
+        <w:t xml:space="preserve">The subtotals and overall totals are then returned to the client </w:t>
+      </w:r>
+    </w:p>
+    <w:p>
+      <w:pPr>
+        <w:tabs>
+          <w:tab w:val="left" w:pos="960"/>
+        </w:tabs>
+        <w:rPr>
+          <w:rFonts w:ascii="Arial" w:hAnsi="Arial" w:cs="Arial"/>
+          <w:sz w:val="22"/>
+          <w:szCs w:val="22"/>
+        </w:rPr>
+      </w:pPr>
+      <w:r>
+        <w:rPr>
+          <w:rFonts w:ascii="Arial" w:hAnsi="Arial" w:cs="Arial"/>
+          <w:sz w:val="22"/>
+          <w:szCs w:val="22"/>
+        </w:rPr>
+        <w:t>Any errors are caught and forwarded to the error handler.</w:t>
+      </w:r>
+    </w:p>
+    <w:p>
+      <w:pPr>
+        <w:tabs>
+          <w:tab w:val="left" w:pos="960"/>
+        </w:tabs>
+        <w:rPr>
+          <w:rFonts w:ascii="Arial" w:hAnsi="Arial" w:cs="Arial"/>
+          <w:sz w:val="22"/>
+          <w:szCs w:val="22"/>
+        </w:rPr>
+      </w:pPr>
+    </w:p>
+    <w:p>
+      <w:pPr>
+        <w:pStyle w:val="Heading2"/>
+        <w:rPr>
+          <w:rFonts w:ascii="Arial" w:hAnsi="Arial" w:cs="Arial"/>
+          <w:sz w:val="28"/>
+          <w:szCs w:val="28"/>
+        </w:rPr>
+      </w:pPr>
+      <w:r>
+        <w:rPr>
+          <w:rFonts w:ascii="Arial" w:hAnsi="Arial" w:cs="Arial"/>
+          <w:sz w:val="28"/>
+          <w:szCs w:val="28"/>
+        </w:rPr>
+        <w:t>Testing</w:t>
+      </w:r>
+    </w:p>
+    <w:p>
+      <w:pPr>
+        <w:rPr>
+          <w:rFonts w:ascii="Arial" w:hAnsi="Arial" w:cs="Arial"/>
+          <w:sz w:val="22"/>
+          <w:szCs w:val="22"/>
+        </w:rPr>
+      </w:pPr>
+      <w:r>
+        <w:rPr>
+          <w:rFonts w:ascii="Arial" w:hAnsi="Arial" w:cs="Arial"/>
+          <w:sz w:val="22"/>
+          <w:szCs w:val="22"/>
+        </w:rPr>
+        <w:t xml:space="preserve">Jest is used for handling all </w:t>
+      </w:r>
+      <w:proofErr w:type="gramStart"/>
+      <w:r>
+        <w:rPr>
+          <w:rFonts w:ascii="Arial" w:hAnsi="Arial" w:cs="Arial"/>
+          <w:sz w:val="22"/>
+          <w:szCs w:val="22"/>
+        </w:rPr>
+        <w:t>tests, and</w:t>
+      </w:r>
+      <w:proofErr w:type="gramEnd"/>
+      <w:r>
+        <w:rPr>
+          <w:rFonts w:ascii="Arial" w:hAnsi="Arial" w:cs="Arial"/>
+          <w:sz w:val="22"/>
+          <w:szCs w:val="22"/>
+        </w:rPr>
+        <w:t xml:space="preserve"> can be run using the ‘</w:t>
+      </w:r>
+      <w:proofErr w:type="spellStart"/>
+      <w:r>
+        <w:rPr>
+          <w:rFonts w:ascii="Arial" w:hAnsi="Arial" w:cs="Arial"/>
+          <w:sz w:val="22"/>
+          <w:szCs w:val="22"/>
+        </w:rPr>
+        <w:t>npm</w:t>
+      </w:r>
+      <w:proofErr w:type="spellEnd"/>
+      <w:r>
+        <w:rPr>
+          <w:rFonts w:ascii="Arial" w:hAnsi="Arial" w:cs="Arial"/>
+          <w:sz w:val="22"/>
+          <w:szCs w:val="22"/>
+        </w:rPr>
+        <w:t xml:space="preserve"> test’ command.</w:t>
+      </w:r>
+    </w:p>
+    <w:p>
+      <w:pPr>
+        <w:rPr>
+          <w:rFonts w:ascii="Arial" w:hAnsi="Arial" w:cs="Arial"/>
+          <w:sz w:val="22"/>
+          <w:szCs w:val="22"/>
+        </w:rPr>
+      </w:pPr>
+      <w:r>
+        <w:rPr>
+          <w:rFonts w:ascii="Arial" w:hAnsi="Arial" w:cs="Arial"/>
+          <w:sz w:val="22"/>
+          <w:szCs w:val="22"/>
+        </w:rPr>
+        <w:t>The testing code is available in the _test_ folder.</w:t>
+      </w:r>
+    </w:p>
+    <w:p>
+      <w:pPr>
+        <w:rPr>
+          <w:rFonts w:ascii="Arial" w:hAnsi="Arial" w:cs="Arial"/>
+          <w:sz w:val="22"/>
+          <w:szCs w:val="22"/>
+        </w:rPr>
+      </w:pPr>
+      <w:r>
+        <w:rPr>
+          <w:rFonts w:ascii="Arial" w:hAnsi="Arial" w:cs="Arial"/>
+          <w:sz w:val="22"/>
+          <w:szCs w:val="22"/>
+        </w:rPr>
+        <w:drawing>
+          <wp:inline distT="0" distB="0" distL="0" distR="0" wp14:anchorId="3C07B271" wp14:editId="7926AEC6">
+            <wp:extent cx="5867400" cy="1456774"/>
+            <wp:effectExtent l="0" t="0" r="0" b="0"/>
+            <wp:docPr id="743302218" name="Picture 1" descr="A screen shot of a computer&#10;&#10;Description automatically generated"/>
+            <wp:cNvGraphicFramePr>
+              <a:graphicFrameLocks xmlns:a="http://schemas.openxmlformats.org/drawingml/2006/main" noChangeAspect="1"/>
+            </wp:cNvGraphicFramePr>
+            <a:graphic xmlns:a="http://schemas.openxmlformats.org/drawingml/2006/main">
+              <a:graphicData uri="http://schemas.openxmlformats.org/drawingml/2006/picture">
+                <pic:pic xmlns:pic="http://schemas.openxmlformats.org/drawingml/2006/picture">
+                  <pic:nvPicPr>
+                    <pic:cNvPr id="743302218" name="Picture 1" descr="A screen shot of a computer&#10;&#10;Description automatically generated"/>
+                    <pic:cNvPicPr/>
+                  </pic:nvPicPr>
+                  <pic:blipFill>
+                    <a:blip r:embed="rId22"/>
+                    <a:stretch>
+                      <a:fillRect/>
+                    </a:stretch>
+                  </pic:blipFill>
+                  <pic:spPr>
+                    <a:xfrm>
+                      <a:off x="0" y="0"/>
+                      <a:ext cx="5868000" cy="1456923"/>
+                    </a:xfrm>
+                    <a:prstGeom prst="rect">
+                      <a:avLst/>
+                    </a:prstGeom>
+                  </pic:spPr>
+                </pic:pic>
+              </a:graphicData>
+            </a:graphic>
+          </wp:inline>
+        </w:drawing>
+      </w:r>
+      <w:r>
+        <w:rPr>
+          <w:rFonts w:ascii="Arial" w:hAnsi="Arial" w:cs="Arial"/>
+          <w:sz w:val="22"/>
+          <w:szCs w:val="22"/>
+        </w:rPr>
+        <w:t>When testing the server is started within the testing context, rather than in the index.js, as this allows closing the server at the end of testing.</w:t>
+      </w:r>
+    </w:p>
+    <w:p>
+      <w:pPr>
+        <w:pStyle w:val="Heading3"/>
+        <w:rPr>
+          <w:rFonts w:ascii="Arial" w:hAnsi="Arial" w:cs="Arial"/>
+          <w:sz w:val="24"/>
+          <w:szCs w:val="24"/>
+        </w:rPr>
+      </w:pPr>
+      <w:r>
+        <w:rPr>
+          <w:rFonts w:ascii="Arial" w:hAnsi="Arial" w:cs="Arial"/>
+          <w:sz w:val="24"/>
+          <w:szCs w:val="24"/>
+        </w:rPr>
+        <w:t>Example Test Case:</w:t>
+      </w:r>
+    </w:p>
+    <w:p>
+      <w:pPr>
+        <w:rPr>
+          <w:rFonts w:ascii="Arial" w:hAnsi="Arial" w:cs="Arial"/>
+          <w:sz w:val="22"/>
+          <w:szCs w:val="22"/>
+        </w:rPr>
+      </w:pPr>
+      <w:r>
+        <w:rPr>
+          <w:rFonts w:ascii="Arial" w:hAnsi="Arial" w:cs="Arial"/>
+          <w:sz w:val="22"/>
+          <w:szCs w:val="22"/>
+        </w:rPr>
+        <w:t>This is an example test used to ensure that it correctly calculates and returns values when multiple discounted items are in the basket</w:t>
+      </w:r>
+    </w:p>
+    <w:p>
+      <w:pPr>
+        <w:rPr>
+          <w:rFonts w:ascii="Arial" w:hAnsi="Arial" w:cs="Arial"/>
+          <w:sz w:val="22"/>
+          <w:szCs w:val="22"/>
+        </w:rPr>
+      </w:pPr>
+      <w:r>
+        <w:rPr>
+          <w:rFonts w:ascii="Arial" w:hAnsi="Arial" w:cs="Arial"/>
+          <w:sz w:val="22"/>
+          <w:szCs w:val="22"/>
+        </w:rPr>
+        <w:drawing>
+          <wp:inline distT="0" distB="0" distL="0" distR="0" wp14:anchorId="41A45BE5" wp14:editId="54E48F31">
+            <wp:extent cx="5006340" cy="2012853"/>
+            <wp:effectExtent l="0" t="0" r="3810" b="6985"/>
+            <wp:docPr id="711697297" name="Picture 1" descr="A screen shot of a computer program&#10;&#10;Description automatically generated"/>
+            <wp:cNvGraphicFramePr>
+              <a:graphicFrameLocks xmlns:a="http://schemas.openxmlformats.org/drawingml/2006/main" noChangeAspect="1"/>
+            </wp:cNvGraphicFramePr>
+            <a:graphic xmlns:a="http://schemas.openxmlformats.org/drawingml/2006/main">
+              <a:graphicData uri="http://schemas.openxmlformats.org/drawingml/2006/picture">
+                <pic:pic xmlns:pic="http://schemas.openxmlformats.org/drawingml/2006/picture">
+                  <pic:nvPicPr>
+                    <pic:cNvPr id="711697297" name="Picture 1" descr="A screen shot of a computer program&#10;&#10;Description automatically generated"/>
+                    <pic:cNvPicPr/>
+                  </pic:nvPicPr>
+                  <pic:blipFill>
+                    <a:blip r:embed="rId23"/>
+                    <a:stretch>
+                      <a:fillRect/>
+                    </a:stretch>
+                  </pic:blipFill>
+                  <pic:spPr>
+                    <a:xfrm>
+                      <a:off x="0" y="0"/>
+                      <a:ext cx="5009422" cy="2014092"/>
+                    </a:xfrm>
+                    <a:prstGeom prst="rect">
+                      <a:avLst/>
+                    </a:prstGeom>
+                  </pic:spPr>
+                </pic:pic>
+              </a:graphicData>
+            </a:graphic>
+          </wp:inline>
+        </w:drawing>
+      </w:r>
+    </w:p>
+    <w:p>
+      <w:pPr>
+        <w:rPr>
+          <w:rFonts w:ascii="Arial" w:hAnsi="Arial" w:cs="Arial"/>
+          <w:sz w:val="22"/>
+          <w:szCs w:val="22"/>
+        </w:rPr>
+      </w:pPr>
+      <w:r>
+        <w:rPr>
+          <w:rFonts w:ascii="Arial" w:hAnsi="Arial" w:cs="Arial"/>
+          <w:sz w:val="22"/>
+          <w:szCs w:val="22"/>
+        </w:rPr>
+        <w:t xml:space="preserve">The </w:t>
+      </w:r>
+      <w:proofErr w:type="spellStart"/>
+      <w:r>
+        <w:rPr>
+          <w:rFonts w:ascii="Arial" w:hAnsi="Arial" w:cs="Arial"/>
+          <w:sz w:val="22"/>
+          <w:szCs w:val="22"/>
+        </w:rPr>
+        <w:t>supertest</w:t>
+      </w:r>
+      <w:proofErr w:type="spellEnd"/>
+      <w:r>
+        <w:rPr>
+          <w:rFonts w:ascii="Arial" w:hAnsi="Arial" w:cs="Arial"/>
+          <w:sz w:val="22"/>
+          <w:szCs w:val="22"/>
+        </w:rPr>
+        <w:t xml:space="preserve"> library is used for creating the test requests. </w:t>
+      </w:r>
+    </w:p>
+    <w:p>
+      <w:pPr>
+        <w:pStyle w:val="Heading2"/>
+      </w:pPr>
+      <w:proofErr w:type="spellStart"/>
+      <w:r>
+        <w:t>OpenAPI</w:t>
+      </w:r>
+      <w:proofErr w:type="spellEnd"/>
+      <w:r>
+        <w:t xml:space="preserve"> Spec</w:t>
+      </w:r>
+    </w:p>
+    <w:p>
+      <w:r>
+        <w:t xml:space="preserve">An </w:t>
+      </w:r>
+      <w:proofErr w:type="spellStart"/>
+      <w:r>
+        <w:t>OpenAPI</w:t>
+      </w:r>
+      <w:proofErr w:type="spellEnd"/>
+      <w:r>
+        <w:t xml:space="preserve"> spec is available in the </w:t>
+      </w:r>
+      <w:proofErr w:type="spellStart"/>
+      <w:r>
+        <w:t>openapi.yaml</w:t>
+      </w:r>
+      <w:proofErr w:type="spellEnd"/>
+      <w:r>
+        <w:t xml:space="preserve"> file. </w:t>
       </w:r>
     </w:p>
     <w:p/>
@@ -1926,6 +4134,56 @@
     </w:sectPr>
   </w:body>
 </w:document>
+</file>
+
+<file path=word/endnotes.xml><?xml version="1.0" encoding="utf-8"?>
+<w:endnotes xmlns:wpc="http://schemas.microsoft.com/office/word/2010/wordprocessingCanvas" xmlns:cx="http://schemas.microsoft.com/office/drawing/2014/chartex" xmlns:cx1="http://schemas.microsoft.com/office/drawing/2015/9/8/chartex" xmlns:cx2="http://schemas.microsoft.com/office/drawing/2015/10/21/chartex" xmlns:cx3="http://schemas.microsoft.com/office/drawing/2016/5/9/chartex" xmlns:cx4="http://schemas.microsoft.com/office/drawing/2016/5/10/chartex" xmlns:cx5="http://schemas.microsoft.com/office/drawing/2016/5/11/chartex" xmlns:cx6="http://schemas.microsoft.com/office/drawing/2016/5/12/chartex" xmlns:cx7="http://schemas.microsoft.com/office/drawing/2016/5/13/chartex" xmlns:cx8="http://schemas.microsoft.com/office/drawing/2016/5/14/chartex" xmlns:mc="http://schemas.openxmlformats.org/markup-compatibility/2006" xmlns:aink="http://schemas.microsoft.com/office/drawing/2016/ink" xmlns:am3d="http://schemas.microsoft.com/office/drawing/2017/model3d" xmlns:o="urn:schemas-microsoft-com:office:office" xmlns:oel="http://schemas.microsoft.com/office/2019/extlst" xmlns:r="http://schemas.openxmlformats.org/officeDocument/2006/relationships" xmlns:m="http://schemas.openxmlformats.org/officeDocument/2006/math" xmlns:v="urn:schemas-microsoft-com:vml" xmlns:wp14="http://schemas.microsoft.com/office/word/2010/wordprocessingDrawing" xmlns:wp="http://schemas.openxmlformats.org/drawingml/2006/wordprocessingDrawing" xmlns:w10="urn:schemas-microsoft-com:office:word" xmlns:w="http://schemas.openxmlformats.org/wordprocessingml/2006/main" xmlns:w14="http://schemas.microsoft.com/office/word/2010/wordml" xmlns:w15="http://schemas.microsoft.com/office/word/2012/wordml" xmlns:w16cex="http://schemas.microsoft.com/office/word/2018/wordml/cex" xmlns:w16cid="http://schemas.microsoft.com/office/word/2016/wordml/cid" xmlns:w16="http://schemas.microsoft.com/office/word/2018/wordml" xmlns:w16du="http://schemas.microsoft.com/office/word/2023/wordml/word16du" xmlns:w16sdtdh="http://schemas.microsoft.com/office/word/2020/wordml/sdtdatahash" xmlns:w16se="http://schemas.microsoft.com/office/word/2015/wordml/symex" xmlns:wpg="http://schemas.microsoft.com/office/word/2010/wordprocessingGroup" xmlns:wpi="http://schemas.microsoft.com/office/word/2010/wordprocessingInk" xmlns:wne="http://schemas.microsoft.com/office/word/2006/wordml" xmlns:wps="http://schemas.microsoft.com/office/word/2010/wordprocessingShape" mc:Ignorable="w14 w15 w16se w16cid w16 w16cex w16sdtdh w16du wp14">
+  <w:endnote w:type="separator" w:id="-1">
+    <w:p>
+      <w:pPr>
+        <w:spacing w:after="0" w:line="240" w:lineRule="auto"/>
+      </w:pPr>
+      <w:r>
+        <w:separator/>
+      </w:r>
+    </w:p>
+  </w:endnote>
+  <w:endnote w:type="continuationSeparator" w:id="0">
+    <w:p>
+      <w:pPr>
+        <w:spacing w:after="0" w:line="240" w:lineRule="auto"/>
+      </w:pPr>
+      <w:r>
+        <w:continuationSeparator/>
+      </w:r>
+    </w:p>
+  </w:endnote>
+</w:endnotes>
+</file>
+
+<file path=word/footnotes.xml><?xml version="1.0" encoding="utf-8"?>
+<w:footnotes xmlns:wpc="http://schemas.microsoft.com/office/word/2010/wordprocessingCanvas" xmlns:cx="http://schemas.microsoft.com/office/drawing/2014/chartex" xmlns:cx1="http://schemas.microsoft.com/office/drawing/2015/9/8/chartex" xmlns:cx2="http://schemas.microsoft.com/office/drawing/2015/10/21/chartex" xmlns:cx3="http://schemas.microsoft.com/office/drawing/2016/5/9/chartex" xmlns:cx4="http://schemas.microsoft.com/office/drawing/2016/5/10/chartex" xmlns:cx5="http://schemas.microsoft.com/office/drawing/2016/5/11/chartex" xmlns:cx6="http://schemas.microsoft.com/office/drawing/2016/5/12/chartex" xmlns:cx7="http://schemas.microsoft.com/office/drawing/2016/5/13/chartex" xmlns:cx8="http://schemas.microsoft.com/office/drawing/2016/5/14/chartex" xmlns:mc="http://schemas.openxmlformats.org/markup-compatibility/2006" xmlns:aink="http://schemas.microsoft.com/office/drawing/2016/ink" xmlns:am3d="http://schemas.microsoft.com/office/drawing/2017/model3d" xmlns:o="urn:schemas-microsoft-com:office:office" xmlns:oel="http://schemas.microsoft.com/office/2019/extlst" xmlns:r="http://schemas.openxmlformats.org/officeDocument/2006/relationships" xmlns:m="http://schemas.openxmlformats.org/officeDocument/2006/math" xmlns:v="urn:schemas-microsoft-com:vml" xmlns:wp14="http://schemas.microsoft.com/office/word/2010/wordprocessingDrawing" xmlns:wp="http://schemas.openxmlformats.org/drawingml/2006/wordprocessingDrawing" xmlns:w10="urn:schemas-microsoft-com:office:word" xmlns:w="http://schemas.openxmlformats.org/wordprocessingml/2006/main" xmlns:w14="http://schemas.microsoft.com/office/word/2010/wordml" xmlns:w15="http://schemas.microsoft.com/office/word/2012/wordml" xmlns:w16cex="http://schemas.microsoft.com/office/word/2018/wordml/cex" xmlns:w16cid="http://schemas.microsoft.com/office/word/2016/wordml/cid" xmlns:w16="http://schemas.microsoft.com/office/word/2018/wordml" xmlns:w16du="http://schemas.microsoft.com/office/word/2023/wordml/word16du" xmlns:w16sdtdh="http://schemas.microsoft.com/office/word/2020/wordml/sdtdatahash" xmlns:w16se="http://schemas.microsoft.com/office/word/2015/wordml/symex" xmlns:wpg="http://schemas.microsoft.com/office/word/2010/wordprocessingGroup" xmlns:wpi="http://schemas.microsoft.com/office/word/2010/wordprocessingInk" xmlns:wne="http://schemas.microsoft.com/office/word/2006/wordml" xmlns:wps="http://schemas.microsoft.com/office/word/2010/wordprocessingShape" mc:Ignorable="w14 w15 w16se w16cid w16 w16cex w16sdtdh w16du wp14">
+  <w:footnote w:type="separator" w:id="-1">
+    <w:p>
+      <w:pPr>
+        <w:spacing w:after="0" w:line="240" w:lineRule="auto"/>
+      </w:pPr>
+      <w:r>
+        <w:separator/>
+      </w:r>
+    </w:p>
+  </w:footnote>
+  <w:footnote w:type="continuationSeparator" w:id="0">
+    <w:p>
+      <w:pPr>
+        <w:spacing w:after="0" w:line="240" w:lineRule="auto"/>
+      </w:pPr>
+      <w:r>
+        <w:continuationSeparator/>
+      </w:r>
+    </w:p>
+  </w:footnote>
+</w:footnotes>
 </file>
 
 <file path=word/numbering.xml><?xml version="1.0" encoding="utf-8"?>
@@ -2635,7 +4893,6 @@
     <w:next w:val="Normal"/>
     <w:link w:val="Heading4Char"/>
     <w:uiPriority w:val="9"/>
-    <w:semiHidden/>
     <w:unhideWhenUsed/>
     <w:qFormat/>
     <w:rsid w:val="00E538CA"/>
@@ -2831,7 +5088,6 @@
     <w:basedOn w:val="DefaultParagraphFont"/>
     <w:link w:val="Heading4"/>
     <w:uiPriority w:val="9"/>
-    <w:semiHidden/>
     <w:rsid w:val="00E538CA"/>
     <w:rPr>
       <w:rFonts w:eastAsiaTheme="majorEastAsia" w:cstheme="majorBidi"/>
@@ -3074,6 +5330,69 @@
       <w:color w:val="0F4761" w:themeColor="accent1" w:themeShade="BF"/>
       <w:spacing w:val="5"/>
     </w:rPr>
+  </w:style>
+  <w:style w:type="paragraph" w:styleId="Caption">
+    <w:name w:val="caption"/>
+    <w:basedOn w:val="Normal"/>
+    <w:next w:val="Normal"/>
+    <w:uiPriority w:val="35"/>
+    <w:unhideWhenUsed/>
+    <w:qFormat/>
+    <w:rsid w:val="00435196"/>
+    <w:pPr>
+      <w:spacing w:after="200" w:line="240" w:lineRule="auto"/>
+    </w:pPr>
+    <w:rPr>
+      <w:i/>
+      <w:iCs/>
+      <w:color w:val="0E2841" w:themeColor="text2"/>
+      <w:sz w:val="18"/>
+      <w:szCs w:val="18"/>
+    </w:rPr>
+  </w:style>
+  <w:style w:type="paragraph" w:styleId="Header">
+    <w:name w:val="header"/>
+    <w:basedOn w:val="Normal"/>
+    <w:link w:val="HeaderChar"/>
+    <w:uiPriority w:val="99"/>
+    <w:unhideWhenUsed/>
+    <w:rsid w:val="00564D10"/>
+    <w:pPr>
+      <w:tabs>
+        <w:tab w:val="center" w:pos="4513"/>
+        <w:tab w:val="right" w:pos="9026"/>
+      </w:tabs>
+      <w:spacing w:after="0" w:line="240" w:lineRule="auto"/>
+    </w:pPr>
+  </w:style>
+  <w:style w:type="character" w:customStyle="1" w:styleId="HeaderChar">
+    <w:name w:val="Header Char"/>
+    <w:basedOn w:val="DefaultParagraphFont"/>
+    <w:link w:val="Header"/>
+    <w:uiPriority w:val="99"/>
+    <w:rsid w:val="00564D10"/>
+  </w:style>
+  <w:style w:type="paragraph" w:styleId="Footer">
+    <w:name w:val="footer"/>
+    <w:basedOn w:val="Normal"/>
+    <w:link w:val="FooterChar"/>
+    <w:uiPriority w:val="99"/>
+    <w:unhideWhenUsed/>
+    <w:rsid w:val="00564D10"/>
+    <w:pPr>
+      <w:tabs>
+        <w:tab w:val="center" w:pos="4513"/>
+        <w:tab w:val="right" w:pos="9026"/>
+      </w:tabs>
+      <w:spacing w:after="0" w:line="240" w:lineRule="auto"/>
+    </w:pPr>
+  </w:style>
+  <w:style w:type="character" w:customStyle="1" w:styleId="FooterChar">
+    <w:name w:val="Footer Char"/>
+    <w:basedOn w:val="DefaultParagraphFont"/>
+    <w:link w:val="Footer"/>
+    <w:uiPriority w:val="99"/>
+    <w:rsid w:val="00564D10"/>
   </w:style>
 </w:styles>
 </file>

</xml_diff>